<commit_message>
modification de CdC.docx et ajout de la l'introduction + exigence fonc + non fonc
</commit_message>
<xml_diff>
--- a/2015Java_equipe7_Spec.docx
+++ b/2015Java_equipe7_Spec.docx
@@ -103,14 +103,14 @@
         <w:rPr>
           <w:sz w:val="36"/>
           <w:szCs w:val="36"/>
-          <w:lang w:val="de-CH"/>
+          <w:lang w:val="fr-CH"/>
         </w:rPr>
       </w:pPr>
       <w:r>
         <w:rPr>
           <w:sz w:val="36"/>
           <w:szCs w:val="36"/>
-          <w:lang w:val="de-CH"/>
+          <w:lang w:val="fr-CH"/>
         </w:rPr>
         <w:t>Bastien Burri</w:t>
       </w:r>
@@ -238,8 +238,6 @@
         </w:rPr>
         <w:t>mars 2015</w:t>
       </w:r>
-      <w:bookmarkStart w:id="0" w:name="_GoBack"/>
-      <w:bookmarkEnd w:id="0"/>
     </w:p>
     <w:p>
       <w:pPr>
@@ -286,7 +284,6 @@
           <w:docPartUnique/>
         </w:docPartObj>
       </w:sdtPr>
-      <w:sdtEndPr/>
       <w:sdtContent>
         <w:p>
           <w:pPr>
@@ -2428,7 +2425,7 @@
           <w:lang w:val="fr-CH"/>
         </w:rPr>
       </w:pPr>
-      <w:bookmarkStart w:id="1" w:name="_Toc384299068"/>
+      <w:bookmarkStart w:id="0" w:name="_Toc384299068"/>
       <w:r>
         <w:rPr>
           <w:noProof/>
@@ -2437,7 +2434,7 @@
         <w:lastRenderedPageBreak/>
         <w:t>Introduction</w:t>
       </w:r>
-      <w:bookmarkEnd w:id="1"/>
+      <w:bookmarkEnd w:id="0"/>
     </w:p>
     <w:p>
       <w:pPr>
@@ -2456,7 +2453,7 @@
           <w:i/>
           <w:lang w:val="fr-CH"/>
         </w:rPr>
-        <w:t>Analyse d’enregistrements vidéo pour l’étude cinématique de mouvements </w:t>
+        <w:t>Réaliser une animation d’un système de m équations à n inconnues</w:t>
       </w:r>
       <w:r>
         <w:rPr>
@@ -2481,192 +2478,107 @@
         <w:rPr>
           <w:lang w:val="fr-CH"/>
         </w:rPr>
-        <w:t xml:space="preserve">L’objectif du projet est d’étudier la cinématique des mouvements d’un mobile avec l’analyse d’une vidéo filmée latéralement, dans laquelle l’objet se déplace en ligne droite. </w:t>
-      </w:r>
-      <w:r>
-        <w:rPr>
-          <w:lang w:val="fr-CH"/>
-        </w:rPr>
-        <w:t xml:space="preserve">Un seul objet se déplace dans la vidéo. </w:t>
-      </w:r>
-      <w:r>
-        <w:rPr>
-          <w:lang w:val="fr-CH"/>
-        </w:rPr>
-        <w:t>L’application sera utilisée pour expliquer la cinématique des mouvements aux étudiants de première année du cours de physique.</w:t>
-      </w:r>
-    </w:p>
-    <w:p>
-      <w:pPr>
-        <w:rPr>
-          <w:lang w:val="fr-CH"/>
-        </w:rPr>
-      </w:pPr>
-      <w:r>
-        <w:rPr>
-          <w:lang w:val="fr-CH"/>
-        </w:rPr>
-        <w:t>L’utilisateur spécifie à l’application les bornes de départ et d’arrivée (A, B) du mobile dans la vidéo. Dans le cas d’une vidéo bien cadrée, ces bornes correspondent aux extrémités du champ de vision de la caméra. La zone A-B de mesure doit ensuite être séparée en un certain nombre N de temps intermédiaires, au choix de l’utilisateur. Pour ce faire, l’utilisateur a deux possibilités :</w:t>
-      </w:r>
-    </w:p>
-    <w:p>
-      <w:pPr>
-        <w:pStyle w:val="Paragraphedeliste"/>
-        <w:numPr>
-          <w:ilvl w:val="0"/>
-          <w:numId w:val="20"/>
-        </w:numPr>
-        <w:ind w:left="714" w:hanging="357"/>
-        <w:contextualSpacing w:val="0"/>
-        <w:rPr>
-          <w:lang w:val="fr-CH"/>
-        </w:rPr>
-      </w:pPr>
-      <w:r>
-        <w:rPr>
-          <w:lang w:val="fr-CH"/>
-        </w:rPr>
-        <w:t>Il spécifie la distance réelle entre A et B, et alors les N bornes intermédiaires seront placé</w:t>
-      </w:r>
-      <w:r>
-        <w:rPr>
-          <w:lang w:val="fr-CH"/>
-        </w:rPr>
-        <w:t>e</w:t>
-      </w:r>
-      <w:r>
-        <w:rPr>
-          <w:lang w:val="fr-CH"/>
-        </w:rPr>
-        <w:t>s de manière équidistante, sans tenir compte de l’effet de perspective de la caméra ;</w:t>
-      </w:r>
-    </w:p>
-    <w:p>
-      <w:pPr>
-        <w:pStyle w:val="Paragraphedeliste"/>
-        <w:numPr>
-          <w:ilvl w:val="0"/>
-          <w:numId w:val="20"/>
-        </w:numPr>
-        <w:ind w:left="714" w:hanging="357"/>
-        <w:contextualSpacing w:val="0"/>
-        <w:rPr>
-          <w:lang w:val="fr-CH"/>
-        </w:rPr>
-      </w:pPr>
-      <w:r>
-        <w:rPr>
-          <w:lang w:val="fr-CH"/>
-        </w:rPr>
-        <w:t xml:space="preserve">Il spécifie la distance réelle entre la caméra et le point central à angle droit du plan filmé ainsi que l’angle de vision de la caméra, et alors les N bornes intermédiaires seront </w:t>
-      </w:r>
-      <w:r>
-        <w:rPr>
-          <w:lang w:val="fr-CH"/>
-        </w:rPr>
-        <w:t>placé</w:t>
-      </w:r>
-      <w:r>
-        <w:rPr>
-          <w:lang w:val="fr-CH"/>
-        </w:rPr>
-        <w:t>s</w:t>
-      </w:r>
-      <w:r>
-        <w:rPr>
-          <w:lang w:val="fr-CH"/>
-        </w:rPr>
-        <w:t xml:space="preserve"> en tenant compte de l’effe</w:t>
-      </w:r>
-      <w:r>
-        <w:rPr>
-          <w:lang w:val="fr-CH"/>
-        </w:rPr>
-        <w:t>t de perspectives de la caméra. L</w:t>
-      </w:r>
-      <w:r>
-        <w:rPr>
-          <w:lang w:val="fr-CH"/>
-        </w:rPr>
-        <w:t>es distances intermédiaires ne seront pas toujours les même</w:t>
-      </w:r>
-      <w:r>
-        <w:rPr>
-          <w:lang w:val="fr-CH"/>
-        </w:rPr>
-        <w:t>s à cause de l’angle de vision.</w:t>
-      </w:r>
-    </w:p>
-    <w:p>
-      <w:pPr>
-        <w:rPr>
-          <w:lang w:val="fr-CH"/>
-        </w:rPr>
-      </w:pPr>
-    </w:p>
-    <w:p>
-      <w:pPr>
-        <w:rPr>
-          <w:lang w:val="fr-CH"/>
-        </w:rPr>
-      </w:pPr>
-      <w:r>
-        <w:rPr>
-          <w:lang w:val="fr-CH"/>
-        </w:rPr>
-        <w:t>Une fois lancé, le programme détecte lorsque le mobile passe la borne A et lance un chronomètre. Il mémorise les temps de passage aux bornes intermédiaires. Lorsque l’objet arrive à la borne B, le chronomètre s’arrête. Le logiciel donne ensuite les résultats importants suivants :</w:t>
-      </w:r>
-    </w:p>
-    <w:p>
-      <w:pPr>
-        <w:pStyle w:val="Paragraphedeliste"/>
-        <w:numPr>
-          <w:ilvl w:val="0"/>
-          <w:numId w:val="21"/>
-        </w:numPr>
-        <w:ind w:left="714" w:hanging="357"/>
-        <w:contextualSpacing w:val="0"/>
-        <w:rPr>
-          <w:lang w:val="fr-CH"/>
-        </w:rPr>
-      </w:pPr>
-      <w:r>
-        <w:rPr>
-          <w:lang w:val="fr-CH"/>
-        </w:rPr>
-        <w:t>La vitesse et l’accélération moyennes du mobile pour le parcours A-B ;</w:t>
-      </w:r>
-    </w:p>
-    <w:p>
-      <w:pPr>
-        <w:pStyle w:val="Paragraphedeliste"/>
-        <w:numPr>
-          <w:ilvl w:val="0"/>
-          <w:numId w:val="21"/>
-        </w:numPr>
-        <w:ind w:left="714" w:hanging="357"/>
-        <w:contextualSpacing w:val="0"/>
-        <w:rPr>
-          <w:lang w:val="fr-CH"/>
-        </w:rPr>
-      </w:pPr>
-      <w:r>
-        <w:rPr>
-          <w:lang w:val="fr-CH"/>
-        </w:rPr>
-        <w:t xml:space="preserve">La vitesse et l’accélération instantanées du mobile pour chaque </w:t>
-      </w:r>
-      <w:r>
-        <w:rPr>
-          <w:lang w:val="fr-CH"/>
-        </w:rPr>
-        <w:t>borne</w:t>
-      </w:r>
-      <w:r>
-        <w:rPr>
-          <w:lang w:val="fr-CH"/>
-        </w:rPr>
-        <w:t xml:space="preserve"> intermédiaire.</w:t>
+        <w:t xml:space="preserve">L’objectif du projet est de résoudre un système de m équations à n inconnues et de l’illustré à l’aide d’un exemple dans un but pédagogique. L’application sera utilisée pour expliquer la résolution d’un système de m équations à n inconnues à des étudiants de première année ayant des difficultés avec les maths. L’application aura une approche mathématique </w:t>
+      </w:r>
+      <w:r>
+        <w:rPr>
+          <w:lang w:val="fr-CH"/>
+        </w:rPr>
+        <w:t>différente</w:t>
+      </w:r>
+      <w:r>
+        <w:rPr>
+          <w:lang w:val="fr-CH"/>
+        </w:rPr>
+        <w:t xml:space="preserve"> de celles </w:t>
+      </w:r>
+      <w:r>
+        <w:rPr>
+          <w:lang w:val="fr-CH"/>
+        </w:rPr>
+        <w:t>enseignées habituellement en cours, elle</w:t>
+      </w:r>
+      <w:r>
+        <w:rPr>
+          <w:lang w:val="fr-CH"/>
+        </w:rPr>
+        <w:t xml:space="preserve"> </w:t>
+      </w:r>
+      <w:r>
+        <w:rPr>
+          <w:lang w:val="fr-CH"/>
+        </w:rPr>
+        <w:t xml:space="preserve"> contiendra</w:t>
+      </w:r>
+      <w:r>
+        <w:rPr>
+          <w:lang w:val="fr-CH"/>
+        </w:rPr>
+        <w:t xml:space="preserve"> une explication </w:t>
+      </w:r>
+      <w:r>
+        <w:rPr>
+          <w:lang w:val="fr-CH"/>
+        </w:rPr>
+        <w:t>basée</w:t>
+      </w:r>
+      <w:r>
+        <w:rPr>
+          <w:lang w:val="fr-CH"/>
+        </w:rPr>
+        <w:t xml:space="preserve"> sur un problème naturel.</w:t>
+      </w:r>
+    </w:p>
+    <w:p>
+      <w:pPr>
+        <w:rPr>
+          <w:lang w:val="fr-CH"/>
+        </w:rPr>
+      </w:pPr>
+      <w:r>
+        <w:rPr>
+          <w:lang w:val="fr-CH"/>
+        </w:rPr>
+        <w:t>L’utilisateur spécifie à l’application le nombre d’équations ainsi que le nombre d’inconnues. Il devra également spécifier la manière dont il désire que ses équations soient résolues. En effet, ces équations pourront être résolues de deux manières différentes. La 1</w:t>
+      </w:r>
+      <w:r>
+        <w:rPr>
+          <w:vertAlign w:val="superscript"/>
+          <w:lang w:val="fr-CH"/>
+        </w:rPr>
+        <w:t>ère</w:t>
+      </w:r>
+      <w:r>
+        <w:rPr>
+          <w:lang w:val="fr-CH"/>
+        </w:rPr>
+        <w:t xml:space="preserve"> sera une solution ou toutes les étapes de la résolution seront affichées et la 2</w:t>
+      </w:r>
+      <w:r>
+        <w:rPr>
+          <w:vertAlign w:val="superscript"/>
+          <w:lang w:val="fr-CH"/>
+        </w:rPr>
+        <w:t>ème</w:t>
+      </w:r>
+      <w:r>
+        <w:rPr>
+          <w:lang w:val="fr-CH"/>
+        </w:rPr>
+        <w:t xml:space="preserve"> affichera uniquement la solution.</w:t>
+      </w:r>
+    </w:p>
+    <w:p>
+      <w:pPr>
+        <w:rPr>
+          <w:lang w:val="fr-CH"/>
+        </w:rPr>
+      </w:pPr>
+      <w:r>
+        <w:rPr>
+          <w:lang w:val="fr-CH"/>
+        </w:rPr>
+        <w:t xml:space="preserve">Une fois lancé, le programme résout les équations en fonction des paramètres précédemment saisis. Si les étapes de la résolution sont affichées, alors l’utilisateur aura la possibilité de naviguer entre ces étapes et il y aura une animation sur les lignes. </w:t>
       </w:r>
     </w:p>
     <w:p>
@@ -2696,17 +2608,10 @@
           <w:ilvl w:val="0"/>
           <w:numId w:val="22"/>
         </w:numPr>
-        <w:ind w:left="714" w:hanging="357"/>
-        <w:contextualSpacing w:val="0"/>
-        <w:rPr>
-          <w:lang w:val="fr-CH"/>
-        </w:rPr>
-      </w:pPr>
-      <w:r>
-        <w:rPr>
-          <w:lang w:val="fr-CH"/>
-        </w:rPr>
-        <w:t>Analyser une vidéo d’un mobile en connaissant la distance entre les bornes de départ et d’arrivée, sans tenir compte des perspectives de la caméra ;</w:t>
+        <w:jc w:val="left"/>
+      </w:pPr>
+      <w:r>
+        <w:t>Illustration de la résolution d’un problème naturel à l’aide d’un système d’équations dans un but pédagogique.</w:t>
       </w:r>
     </w:p>
     <w:p>
@@ -2716,17 +2621,28 @@
           <w:ilvl w:val="0"/>
           <w:numId w:val="22"/>
         </w:numPr>
-        <w:ind w:left="714" w:hanging="357"/>
-        <w:contextualSpacing w:val="0"/>
-        <w:rPr>
-          <w:lang w:val="fr-CH"/>
-        </w:rPr>
-      </w:pPr>
-      <w:r>
-        <w:rPr>
-          <w:lang w:val="fr-CH"/>
-        </w:rPr>
-        <w:t>Analyser une vidéo d’un mobile en connaissant la distance entre la caméra et le centre du plan filmé, en tenant compte des perspectives de la caméra ;</w:t>
+        <w:jc w:val="left"/>
+      </w:pPr>
+      <w:r>
+        <w:t xml:space="preserve">Résolution efficiente avec un algorithme performant sans animation d’un système de </w:t>
+      </w:r>
+      <w:r>
+        <w:rPr>
+          <w:i/>
+        </w:rPr>
+        <w:t>m</w:t>
+      </w:r>
+      <w:r>
+        <w:t xml:space="preserve"> équations à </w:t>
+      </w:r>
+      <w:r>
+        <w:rPr>
+          <w:i/>
+        </w:rPr>
+        <w:t xml:space="preserve">n </w:t>
+      </w:r>
+      <w:r>
+        <w:t>inconnus.</w:t>
       </w:r>
     </w:p>
     <w:p>
@@ -2736,17 +2652,19 @@
           <w:ilvl w:val="0"/>
           <w:numId w:val="22"/>
         </w:numPr>
-        <w:ind w:left="714" w:hanging="357"/>
-        <w:contextualSpacing w:val="0"/>
-        <w:rPr>
-          <w:lang w:val="fr-CH"/>
-        </w:rPr>
-      </w:pPr>
-      <w:r>
-        <w:rPr>
-          <w:lang w:val="fr-CH"/>
-        </w:rPr>
-        <w:t>Calculer la vitesse et l’accélération moyennes, ainsi que les vitesses et accélérations instantanées aux points intermédiaires ;</w:t>
+        <w:jc w:val="left"/>
+      </w:pPr>
+      <w:r>
+        <w:t xml:space="preserve">Résolution avec animation d'un système de maximum 5 équations à </w:t>
+      </w:r>
+      <w:r>
+        <w:rPr>
+          <w:i/>
+        </w:rPr>
+        <w:t>n</w:t>
+      </w:r>
+      <w:r>
+        <w:t xml:space="preserve"> inconnues.</w:t>
       </w:r>
     </w:p>
     <w:p>
@@ -2756,17 +2674,36 @@
           <w:ilvl w:val="0"/>
           <w:numId w:val="22"/>
         </w:numPr>
-        <w:ind w:left="714" w:hanging="357"/>
-        <w:contextualSpacing w:val="0"/>
-        <w:rPr>
-          <w:lang w:val="fr-CH"/>
-        </w:rPr>
-      </w:pPr>
-      <w:r>
-        <w:rPr>
-          <w:lang w:val="fr-CH"/>
-        </w:rPr>
-        <w:t>Représenter graphiquement l’accélération et la vitesse instantanée des différents temps intermédiaires ;</w:t>
+        <w:jc w:val="left"/>
+      </w:pPr>
+      <w:r>
+        <w:t>Configurations :</w:t>
+      </w:r>
+    </w:p>
+    <w:p>
+      <w:pPr>
+        <w:pStyle w:val="Paragraphedeliste"/>
+        <w:numPr>
+          <w:ilvl w:val="1"/>
+          <w:numId w:val="22"/>
+        </w:numPr>
+        <w:jc w:val="left"/>
+      </w:pPr>
+      <w:r>
+        <w:t>Entrer le nombre d'équation(s) et le nombre d'inconnue(s) du système d'équations;</w:t>
+      </w:r>
+    </w:p>
+    <w:p>
+      <w:pPr>
+        <w:pStyle w:val="Paragraphedeliste"/>
+        <w:numPr>
+          <w:ilvl w:val="1"/>
+          <w:numId w:val="22"/>
+        </w:numPr>
+        <w:jc w:val="left"/>
+      </w:pPr>
+      <w:r>
+        <w:t>Résolution étape par étape, avec la possibilité de naviguer entre les étapes, et animations sur les lignes.</w:t>
       </w:r>
     </w:p>
     <w:p>
@@ -2787,12 +2724,6 @@
         <w:rPr>
           <w:lang w:val="fr-CH"/>
         </w:rPr>
-        <w:t>Trouver le(s) point(s) où la vitesse instantanée est égale à la vitesse moyenne.</w:t>
-      </w:r>
-      <w:r>
-        <w:rPr>
-          <w:lang w:val="fr-CH"/>
-        </w:rPr>
         <w:br w:type="page"/>
       </w:r>
     </w:p>
@@ -2807,12 +2738,11 @@
           <w:lang w:val="fr-CH"/>
         </w:rPr>
         <w:lastRenderedPageBreak/>
-        <w:t>Les deux modes d’analyse de la vidéo pour déterminer les vitesses et accélérations du mobile aux bornes intermédiaires sont les suivants :</w:t>
-      </w:r>
-    </w:p>
-    <w:p>
-      <w:pPr>
-        <w:keepNext/>
+        <w:t>IMAGES ICI :</w:t>
+      </w:r>
+    </w:p>
+    <w:p>
+      <w:pPr>
         <w:jc w:val="left"/>
         <w:rPr>
           <w:lang w:val="fr-CH"/>
@@ -2820,307 +2750,6 @@
       </w:pPr>
       <w:r>
         <w:rPr>
-          <w:noProof/>
-          <w:lang w:val="fr-CH" w:eastAsia="fr-CH"/>
-        </w:rPr>
-        <w:drawing>
-          <wp:inline distT="0" distB="0" distL="0" distR="0" wp14:anchorId="5E10A2EB" wp14:editId="3F470450">
-            <wp:extent cx="5990667" cy="2245360"/>
-            <wp:effectExtent l="0" t="0" r="0" b="2540"/>
-            <wp:docPr id="2" name="Image 2" descr="D:\Mathieu\Téléchargements\machin.png"/>
-            <wp:cNvGraphicFramePr>
-              <a:graphicFrameLocks xmlns:a="http://schemas.openxmlformats.org/drawingml/2006/main" noChangeAspect="1"/>
-            </wp:cNvGraphicFramePr>
-            <a:graphic xmlns:a="http://schemas.openxmlformats.org/drawingml/2006/main">
-              <a:graphicData uri="http://schemas.openxmlformats.org/drawingml/2006/picture">
-                <pic:pic xmlns:pic="http://schemas.openxmlformats.org/drawingml/2006/picture">
-                  <pic:nvPicPr>
-                    <pic:cNvPr id="0" name="Picture 13" descr="D:\Mathieu\Téléchargements\machin.png"/>
-                    <pic:cNvPicPr>
-                      <a:picLocks noChangeAspect="1" noChangeArrowheads="1"/>
-                    </pic:cNvPicPr>
-                  </pic:nvPicPr>
-                  <pic:blipFill>
-                    <a:blip r:embed="rId9" cstate="print">
-                      <a:extLst>
-                        <a:ext uri="{28A0092B-C50C-407E-A947-70E740481C1C}">
-                          <a14:useLocalDpi xmlns:a14="http://schemas.microsoft.com/office/drawing/2010/main" val="0"/>
-                        </a:ext>
-                      </a:extLst>
-                    </a:blip>
-                    <a:srcRect/>
-                    <a:stretch>
-                      <a:fillRect/>
-                    </a:stretch>
-                  </pic:blipFill>
-                  <pic:spPr bwMode="auto">
-                    <a:xfrm>
-                      <a:off x="0" y="0"/>
-                      <a:ext cx="6105617" cy="2288445"/>
-                    </a:xfrm>
-                    <a:prstGeom prst="rect">
-                      <a:avLst/>
-                    </a:prstGeom>
-                    <a:noFill/>
-                    <a:ln>
-                      <a:noFill/>
-                    </a:ln>
-                  </pic:spPr>
-                </pic:pic>
-              </a:graphicData>
-            </a:graphic>
-          </wp:inline>
-        </w:drawing>
-      </w:r>
-    </w:p>
-    <w:p>
-      <w:pPr>
-        <w:pStyle w:val="Lgende"/>
-        <w:jc w:val="left"/>
-        <w:rPr>
-          <w:lang w:val="fr-CH"/>
-        </w:rPr>
-      </w:pPr>
-      <w:r>
-        <w:rPr>
-          <w:lang w:val="fr-CH"/>
-        </w:rPr>
-        <w:t xml:space="preserve">Figure </w:t>
-      </w:r>
-      <w:r>
-        <w:rPr>
-          <w:lang w:val="fr-CH"/>
-        </w:rPr>
-        <w:fldChar w:fldCharType="begin"/>
-      </w:r>
-      <w:r>
-        <w:rPr>
-          <w:lang w:val="fr-CH"/>
-        </w:rPr>
-        <w:instrText xml:space="preserve"> SEQ Figure \* ARABIC </w:instrText>
-      </w:r>
-      <w:r>
-        <w:rPr>
-          <w:lang w:val="fr-CH"/>
-        </w:rPr>
-        <w:fldChar w:fldCharType="separate"/>
-      </w:r>
-      <w:r>
-        <w:rPr>
-          <w:noProof/>
-          <w:lang w:val="fr-CH"/>
-        </w:rPr>
-        <w:t>1</w:t>
-      </w:r>
-      <w:r>
-        <w:rPr>
-          <w:lang w:val="fr-CH"/>
-        </w:rPr>
-        <w:fldChar w:fldCharType="end"/>
-      </w:r>
-      <w:r>
-        <w:rPr>
-          <w:lang w:val="fr-CH"/>
-        </w:rPr>
-        <w:t>. Mode d'analyse ne tena</w:t>
-      </w:r>
-      <w:r>
-        <w:rPr>
-          <w:lang w:val="fr-CH"/>
-        </w:rPr>
-        <w:t>nt pas compte de la perspective :</w:t>
-      </w:r>
-      <w:r>
-        <w:rPr>
-          <w:lang w:val="fr-CH"/>
-        </w:rPr>
-        <w:t xml:space="preserve"> les bornes intermédiaires sont équidistantes</w:t>
-      </w:r>
-    </w:p>
-    <w:p>
-      <w:pPr>
-        <w:keepNext/>
-        <w:rPr>
-          <w:lang w:val="fr-CH"/>
-        </w:rPr>
-      </w:pPr>
-      <w:r>
-        <w:rPr>
-          <w:noProof/>
-          <w:lang w:val="fr-CH" w:eastAsia="fr-CH"/>
-        </w:rPr>
-        <w:drawing>
-          <wp:inline distT="0" distB="0" distL="0" distR="0" wp14:anchorId="20885A64" wp14:editId="2A006BD9">
-            <wp:extent cx="5855656" cy="3407434"/>
-            <wp:effectExtent l="0" t="0" r="0" b="2540"/>
-            <wp:docPr id="4" name="Image 4" descr="D:\Mathieu\Téléchargements\machin2.png"/>
-            <wp:cNvGraphicFramePr>
-              <a:graphicFrameLocks xmlns:a="http://schemas.openxmlformats.org/drawingml/2006/main" noChangeAspect="1"/>
-            </wp:cNvGraphicFramePr>
-            <a:graphic xmlns:a="http://schemas.openxmlformats.org/drawingml/2006/main">
-              <a:graphicData uri="http://schemas.openxmlformats.org/drawingml/2006/picture">
-                <pic:pic xmlns:pic="http://schemas.openxmlformats.org/drawingml/2006/picture">
-                  <pic:nvPicPr>
-                    <pic:cNvPr id="0" name="Picture 1" descr="D:\Mathieu\Téléchargements\machin2.png"/>
-                    <pic:cNvPicPr>
-                      <a:picLocks noChangeAspect="1" noChangeArrowheads="1"/>
-                    </pic:cNvPicPr>
-                  </pic:nvPicPr>
-                  <pic:blipFill>
-                    <a:blip r:embed="rId10" cstate="print">
-                      <a:extLst>
-                        <a:ext uri="{28A0092B-C50C-407E-A947-70E740481C1C}">
-                          <a14:useLocalDpi xmlns:a14="http://schemas.microsoft.com/office/drawing/2010/main" val="0"/>
-                        </a:ext>
-                      </a:extLst>
-                    </a:blip>
-                    <a:srcRect/>
-                    <a:stretch>
-                      <a:fillRect/>
-                    </a:stretch>
-                  </pic:blipFill>
-                  <pic:spPr bwMode="auto">
-                    <a:xfrm>
-                      <a:off x="0" y="0"/>
-                      <a:ext cx="5935673" cy="3453996"/>
-                    </a:xfrm>
-                    <a:prstGeom prst="rect">
-                      <a:avLst/>
-                    </a:prstGeom>
-                    <a:noFill/>
-                    <a:ln>
-                      <a:noFill/>
-                    </a:ln>
-                  </pic:spPr>
-                </pic:pic>
-              </a:graphicData>
-            </a:graphic>
-          </wp:inline>
-        </w:drawing>
-      </w:r>
-    </w:p>
-    <w:p>
-      <w:pPr>
-        <w:pStyle w:val="Lgende"/>
-        <w:rPr>
-          <w:lang w:val="fr-CH"/>
-        </w:rPr>
-      </w:pPr>
-      <w:r>
-        <w:rPr>
-          <w:lang w:val="fr-CH"/>
-        </w:rPr>
-        <w:t xml:space="preserve">Figure </w:t>
-      </w:r>
-      <w:r>
-        <w:rPr>
-          <w:lang w:val="fr-CH"/>
-        </w:rPr>
-        <w:fldChar w:fldCharType="begin"/>
-      </w:r>
-      <w:r>
-        <w:rPr>
-          <w:lang w:val="fr-CH"/>
-        </w:rPr>
-        <w:instrText xml:space="preserve"> SEQ Figure \* ARABIC </w:instrText>
-      </w:r>
-      <w:r>
-        <w:rPr>
-          <w:lang w:val="fr-CH"/>
-        </w:rPr>
-        <w:fldChar w:fldCharType="separate"/>
-      </w:r>
-      <w:r>
-        <w:rPr>
-          <w:noProof/>
-          <w:lang w:val="fr-CH"/>
-        </w:rPr>
-        <w:t>2</w:t>
-      </w:r>
-      <w:r>
-        <w:rPr>
-          <w:lang w:val="fr-CH"/>
-        </w:rPr>
-        <w:fldChar w:fldCharType="end"/>
-      </w:r>
-      <w:r>
-        <w:rPr>
-          <w:lang w:val="fr-CH"/>
-        </w:rPr>
-        <w:t xml:space="preserve">. Mode d'analyse tenant compte </w:t>
-      </w:r>
-      <w:r>
-        <w:rPr>
-          <w:lang w:val="fr-CH"/>
-        </w:rPr>
-        <w:t xml:space="preserve">de la perspective de la caméra : </w:t>
-      </w:r>
-      <w:r>
-        <w:rPr>
-          <w:lang w:val="fr-CH"/>
-        </w:rPr>
-        <w:t>l’espacement entre les bornes</w:t>
-      </w:r>
-      <w:r>
-        <w:rPr>
-          <w:lang w:val="fr-CH"/>
-        </w:rPr>
-        <w:t xml:space="preserve"> intermédiaires</w:t>
-      </w:r>
-      <w:r>
-        <w:rPr>
-          <w:lang w:val="fr-CH"/>
-        </w:rPr>
-        <w:t xml:space="preserve"> </w:t>
-      </w:r>
-      <w:r>
-        <w:rPr>
-          <w:lang w:val="fr-CH"/>
-        </w:rPr>
-        <w:t>dépend</w:t>
-      </w:r>
-      <w:r>
-        <w:rPr>
-          <w:lang w:val="fr-CH"/>
-        </w:rPr>
-        <w:t xml:space="preserve"> de l’angle de vision de la </w:t>
-      </w:r>
-      <w:r>
-        <w:rPr>
-          <w:lang w:val="fr-CH"/>
-        </w:rPr>
-        <w:t>caméra</w:t>
-      </w:r>
-    </w:p>
-    <w:p>
-      <w:pPr>
-        <w:rPr>
-          <w:lang w:val="fr-CH"/>
-        </w:rPr>
-      </w:pPr>
-    </w:p>
-    <w:p>
-      <w:pPr>
-        <w:rPr>
-          <w:lang w:val="fr-CH"/>
-        </w:rPr>
-      </w:pPr>
-      <w:r>
-        <w:rPr>
-          <w:lang w:val="fr-CH"/>
-        </w:rPr>
-        <w:t>Dans la suite de ce document, le terme MRU est utilisé pour parler de la cinématique des mouvements. MRU signifie mouvements rectilignes uniformes ou mouvements rectilignes uniformément accélérés.</w:t>
-      </w:r>
-    </w:p>
-    <w:p>
-      <w:pPr>
-        <w:jc w:val="left"/>
-        <w:rPr>
-          <w:lang w:val="fr-CH"/>
-        </w:rPr>
-      </w:pPr>
-      <w:r>
-        <w:rPr>
           <w:lang w:val="fr-CH"/>
         </w:rPr>
         <w:br w:type="page"/>
@@ -3133,8 +2762,8 @@
           <w:lang w:val="fr-CH"/>
         </w:rPr>
         <w:sectPr>
-          <w:headerReference w:type="default" r:id="rId11"/>
-          <w:footerReference w:type="default" r:id="rId12"/>
+          <w:headerReference w:type="default" r:id="rId9"/>
+          <w:footerReference w:type="default" r:id="rId10"/>
           <w:pgSz w:w="12240" w:h="15840"/>
           <w:pgMar w:top="1440" w:right="1440" w:bottom="1440" w:left="1440" w:header="720" w:footer="720" w:gutter="0"/>
           <w:cols w:space="720"/>
@@ -3148,7 +2777,7 @@
           <w:lang w:val="fr-CH"/>
         </w:rPr>
       </w:pPr>
-      <w:bookmarkStart w:id="2" w:name="_Toc384299069"/>
+      <w:bookmarkStart w:id="1" w:name="_Toc384299069"/>
       <w:r>
         <w:rPr>
           <w:noProof/>
@@ -3249,7 +2878,7 @@
                               </w:rPr>
                               <w:t xml:space="preserve">prévisionnelle du projet. Pour les détails, par exemple les responsables des tâches, voir la forge du projet : </w:t>
                             </w:r>
-                            <w:hyperlink r:id="rId13" w:history="1">
+                            <w:hyperlink r:id="rId11" w:history="1">
                               <w:r>
                                 <w:rPr>
                                   <w:rStyle w:val="Lienhypertexte"/>
@@ -3355,7 +2984,7 @@
                         </w:rPr>
                         <w:t xml:space="preserve">prévisionnelle du projet. Pour les détails, par exemple les responsables des tâches, voir la forge du projet : </w:t>
                       </w:r>
-                      <w:hyperlink r:id="rId14" w:history="1">
+                      <w:hyperlink r:id="rId12" w:history="1">
                         <w:r>
                           <w:rPr>
                             <w:rStyle w:val="Lienhypertexte"/>
@@ -3418,7 +3047,7 @@
                     </pic:cNvPicPr>
                   </pic:nvPicPr>
                   <pic:blipFill>
-                    <a:blip r:embed="rId15">
+                    <a:blip r:embed="rId13">
                       <a:extLst>
                         <a:ext uri="{28A0092B-C50C-407E-A947-70E740481C1C}">
                           <a14:useLocalDpi xmlns:a14="http://schemas.microsoft.com/office/drawing/2010/main" val="0"/>
@@ -3461,7 +3090,7 @@
         </w:rPr>
         <w:t>Planning</w:t>
       </w:r>
-      <w:bookmarkEnd w:id="2"/>
+      <w:bookmarkEnd w:id="1"/>
     </w:p>
     <w:p>
       <w:pPr>
@@ -3483,8 +3112,8 @@
           <w:cols w:space="720"/>
         </w:sectPr>
       </w:pPr>
-      <w:bookmarkStart w:id="3" w:name="_Ref383961723"/>
-      <w:bookmarkStart w:id="4" w:name="_Ref383961727"/>
+      <w:bookmarkStart w:id="2" w:name="_Ref383961723"/>
+      <w:bookmarkStart w:id="3" w:name="_Ref383961727"/>
     </w:p>
     <w:p>
       <w:pPr>
@@ -3494,8 +3123,8 @@
           <w:lang w:val="fr-CH"/>
         </w:rPr>
       </w:pPr>
-      <w:bookmarkStart w:id="5" w:name="_Ref384238135"/>
-      <w:bookmarkStart w:id="6" w:name="_Toc384299070"/>
+      <w:bookmarkStart w:id="4" w:name="_Ref384238135"/>
+      <w:bookmarkStart w:id="5" w:name="_Toc384299070"/>
       <w:r>
         <w:rPr>
           <w:noProof/>
@@ -3504,10 +3133,10 @@
         <w:lastRenderedPageBreak/>
         <w:t>Spécifications des besoins</w:t>
       </w:r>
+      <w:bookmarkEnd w:id="2"/>
       <w:bookmarkEnd w:id="3"/>
       <w:bookmarkEnd w:id="4"/>
       <w:bookmarkEnd w:id="5"/>
-      <w:bookmarkEnd w:id="6"/>
     </w:p>
     <w:p>
       <w:pPr>
@@ -3606,7 +3235,7 @@
           <w:lang w:val="fr-CH"/>
         </w:rPr>
       </w:pPr>
-      <w:bookmarkStart w:id="7" w:name="_Toc384299071"/>
+      <w:bookmarkStart w:id="6" w:name="_Toc384299071"/>
       <w:r>
         <w:rPr>
           <w:noProof/>
@@ -3621,96 +3250,96 @@
         </w:rPr>
         <w:t>utilisateurs</w:t>
       </w:r>
+      <w:bookmarkEnd w:id="6"/>
+    </w:p>
+    <w:p>
+      <w:pPr>
+        <w:pStyle w:val="Titre3"/>
+        <w:rPr>
+          <w:lang w:val="fr-CH"/>
+        </w:rPr>
+      </w:pPr>
+      <w:bookmarkStart w:id="7" w:name="_Toc384299072"/>
+      <w:r>
+        <w:rPr>
+          <w:lang w:val="fr-CH"/>
+        </w:rPr>
+        <w:t>Acteurs</w:t>
+      </w:r>
       <w:bookmarkEnd w:id="7"/>
     </w:p>
     <w:p>
       <w:pPr>
+        <w:rPr>
+          <w:lang w:val="fr-CH"/>
+        </w:rPr>
+      </w:pPr>
+      <w:r>
+        <w:rPr>
+          <w:lang w:val="fr-CH"/>
+        </w:rPr>
+        <w:t>Le seul acteur présent dans le système est l’utilisateur</w:t>
+      </w:r>
+      <w:r>
+        <w:rPr>
+          <w:lang w:val="fr-CH"/>
+        </w:rPr>
+        <w:t>,</w:t>
+      </w:r>
+      <w:r>
+        <w:rPr>
+          <w:lang w:val="fr-CH"/>
+        </w:rPr>
+        <w:t xml:space="preserve"> qui peut être n’importe qui s’intéressant à analyser la vitesse </w:t>
+      </w:r>
+      <w:r>
+        <w:rPr>
+          <w:lang w:val="fr-CH"/>
+        </w:rPr>
+        <w:t xml:space="preserve">et l’accélération </w:t>
+      </w:r>
+      <w:r>
+        <w:rPr>
+          <w:lang w:val="fr-CH"/>
+        </w:rPr>
+        <w:t xml:space="preserve">d’un objet sur une vidéo. Le rôle joué par un professeur ou un </w:t>
+      </w:r>
+      <w:r>
+        <w:rPr>
+          <w:lang w:val="fr-CH"/>
+        </w:rPr>
+        <w:t>étudiant</w:t>
+      </w:r>
+      <w:r>
+        <w:rPr>
+          <w:lang w:val="fr-CH"/>
+        </w:rPr>
+        <w:t xml:space="preserve"> est donc le m</w:t>
+      </w:r>
+      <w:r>
+        <w:rPr>
+          <w:lang w:val="fr-CH"/>
+        </w:rPr>
+        <w:t>ême dans le cadre de ce projet.</w:t>
+      </w:r>
+    </w:p>
+    <w:p>
+      <w:pPr>
         <w:pStyle w:val="Titre3"/>
         <w:rPr>
           <w:lang w:val="fr-CH"/>
         </w:rPr>
       </w:pPr>
-      <w:bookmarkStart w:id="8" w:name="_Toc384299072"/>
-      <w:r>
-        <w:rPr>
-          <w:lang w:val="fr-CH"/>
-        </w:rPr>
-        <w:t>Acteurs</w:t>
+      <w:bookmarkStart w:id="8" w:name="_Ref384110234"/>
+      <w:bookmarkStart w:id="9" w:name="_Toc384299073"/>
+      <w:r>
+        <w:rPr>
+          <w:lang w:val="fr-CH"/>
+        </w:rPr>
+        <w:t>Cas d’utilisations</w:t>
       </w:r>
       <w:bookmarkEnd w:id="8"/>
-    </w:p>
-    <w:p>
-      <w:pPr>
-        <w:rPr>
-          <w:lang w:val="fr-CH"/>
-        </w:rPr>
-      </w:pPr>
-      <w:r>
-        <w:rPr>
-          <w:lang w:val="fr-CH"/>
-        </w:rPr>
-        <w:t>Le seul acteur présent dans le système est l’utilisateur</w:t>
-      </w:r>
-      <w:r>
-        <w:rPr>
-          <w:lang w:val="fr-CH"/>
-        </w:rPr>
-        <w:t>,</w:t>
-      </w:r>
-      <w:r>
-        <w:rPr>
-          <w:lang w:val="fr-CH"/>
-        </w:rPr>
-        <w:t xml:space="preserve"> qui peut être n’importe qui s’intéressant à analyser la vitesse </w:t>
-      </w:r>
-      <w:r>
-        <w:rPr>
-          <w:lang w:val="fr-CH"/>
-        </w:rPr>
-        <w:t xml:space="preserve">et l’accélération </w:t>
-      </w:r>
-      <w:r>
-        <w:rPr>
-          <w:lang w:val="fr-CH"/>
-        </w:rPr>
-        <w:t xml:space="preserve">d’un objet sur une vidéo. Le rôle joué par un professeur ou un </w:t>
-      </w:r>
-      <w:r>
-        <w:rPr>
-          <w:lang w:val="fr-CH"/>
-        </w:rPr>
-        <w:t>étudiant</w:t>
-      </w:r>
-      <w:r>
-        <w:rPr>
-          <w:lang w:val="fr-CH"/>
-        </w:rPr>
-        <w:t xml:space="preserve"> est donc le m</w:t>
-      </w:r>
-      <w:r>
-        <w:rPr>
-          <w:lang w:val="fr-CH"/>
-        </w:rPr>
-        <w:t>ême dans le cadre de ce projet.</w:t>
-      </w:r>
-    </w:p>
-    <w:p>
-      <w:pPr>
-        <w:pStyle w:val="Titre3"/>
-        <w:rPr>
-          <w:lang w:val="fr-CH"/>
-        </w:rPr>
-      </w:pPr>
-      <w:bookmarkStart w:id="9" w:name="_Ref384110234"/>
-      <w:bookmarkStart w:id="10" w:name="_Toc384299073"/>
-      <w:r>
-        <w:rPr>
-          <w:lang w:val="fr-CH"/>
-        </w:rPr>
-        <w:t>Cas d’utilisations</w:t>
-      </w:r>
       <w:bookmarkEnd w:id="9"/>
-      <w:bookmarkEnd w:id="10"/>
     </w:p>
     <w:p>
       <w:pPr>
@@ -4495,7 +4124,7 @@
                     </pic:cNvPicPr>
                   </pic:nvPicPr>
                   <pic:blipFill rotWithShape="1">
-                    <a:blip r:embed="rId16">
+                    <a:blip r:embed="rId14">
                       <a:extLst>
                         <a:ext uri="{28A0092B-C50C-407E-A947-70E740481C1C}">
                           <a14:useLocalDpi xmlns:a14="http://schemas.microsoft.com/office/drawing/2010/main" val="0"/>
@@ -4599,7 +4228,7 @@
           <w:lang w:val="fr-CH"/>
         </w:rPr>
       </w:pPr>
-      <w:bookmarkStart w:id="11" w:name="_Toc384299074"/>
+      <w:bookmarkStart w:id="10" w:name="_Toc384299074"/>
       <w:r>
         <w:rPr>
           <w:noProof/>
@@ -4607,83 +4236,83 @@
         </w:rPr>
         <w:t>Scénarios</w:t>
       </w:r>
+      <w:bookmarkEnd w:id="10"/>
+    </w:p>
+    <w:p>
+      <w:pPr>
+        <w:rPr>
+          <w:lang w:val="fr-CH"/>
+        </w:rPr>
+      </w:pPr>
+      <w:r>
+        <w:rPr>
+          <w:lang w:val="fr-CH"/>
+        </w:rPr>
+        <w:t xml:space="preserve">Chaque cas présenté au chapitre </w:t>
+      </w:r>
+      <w:r>
+        <w:rPr>
+          <w:lang w:val="fr-CH"/>
+        </w:rPr>
+        <w:fldChar w:fldCharType="begin"/>
+      </w:r>
+      <w:r>
+        <w:rPr>
+          <w:lang w:val="fr-CH"/>
+        </w:rPr>
+        <w:instrText xml:space="preserve"> REF _Ref384110234 \r \h </w:instrText>
+      </w:r>
+      <w:r>
+        <w:rPr>
+          <w:lang w:val="fr-CH"/>
+        </w:rPr>
+      </w:r>
+      <w:r>
+        <w:rPr>
+          <w:lang w:val="fr-CH"/>
+        </w:rPr>
+        <w:fldChar w:fldCharType="separate"/>
+      </w:r>
+      <w:r>
+        <w:rPr>
+          <w:lang w:val="fr-CH"/>
+        </w:rPr>
+        <w:t>3.1.2</w:t>
+      </w:r>
+      <w:r>
+        <w:rPr>
+          <w:lang w:val="fr-CH"/>
+        </w:rPr>
+        <w:fldChar w:fldCharType="end"/>
+      </w:r>
+      <w:r>
+        <w:rPr>
+          <w:lang w:val="fr-CH"/>
+        </w:rPr>
+        <w:t xml:space="preserve"> est ici détaillé sous forme de suites d’actions ou scénarios.</w:t>
+      </w:r>
+    </w:p>
+    <w:p>
+      <w:pPr>
+        <w:pStyle w:val="Titre3"/>
+        <w:rPr>
+          <w:lang w:val="fr-CH"/>
+        </w:rPr>
+      </w:pPr>
+      <w:bookmarkStart w:id="11" w:name="_Toc384299075"/>
+      <w:r>
+        <w:rPr>
+          <w:lang w:val="fr-CH"/>
+        </w:rPr>
+        <w:t xml:space="preserve">UC 1.1 – </w:t>
+      </w:r>
+      <w:r>
+        <w:rPr>
+          <w:lang w:val="fr-CH"/>
+        </w:rPr>
+        <w:t>Choisir une vidéo</w:t>
+      </w:r>
       <w:bookmarkEnd w:id="11"/>
-    </w:p>
-    <w:p>
-      <w:pPr>
-        <w:rPr>
-          <w:lang w:val="fr-CH"/>
-        </w:rPr>
-      </w:pPr>
-      <w:r>
-        <w:rPr>
-          <w:lang w:val="fr-CH"/>
-        </w:rPr>
-        <w:t xml:space="preserve">Chaque cas présenté au chapitre </w:t>
-      </w:r>
-      <w:r>
-        <w:rPr>
-          <w:lang w:val="fr-CH"/>
-        </w:rPr>
-        <w:fldChar w:fldCharType="begin"/>
-      </w:r>
-      <w:r>
-        <w:rPr>
-          <w:lang w:val="fr-CH"/>
-        </w:rPr>
-        <w:instrText xml:space="preserve"> REF _Ref384110234 \r \h </w:instrText>
-      </w:r>
-      <w:r>
-        <w:rPr>
-          <w:lang w:val="fr-CH"/>
-        </w:rPr>
-      </w:r>
-      <w:r>
-        <w:rPr>
-          <w:lang w:val="fr-CH"/>
-        </w:rPr>
-        <w:fldChar w:fldCharType="separate"/>
-      </w:r>
-      <w:r>
-        <w:rPr>
-          <w:lang w:val="fr-CH"/>
-        </w:rPr>
-        <w:t>3.1.2</w:t>
-      </w:r>
-      <w:r>
-        <w:rPr>
-          <w:lang w:val="fr-CH"/>
-        </w:rPr>
-        <w:fldChar w:fldCharType="end"/>
-      </w:r>
-      <w:r>
-        <w:rPr>
-          <w:lang w:val="fr-CH"/>
-        </w:rPr>
-        <w:t xml:space="preserve"> est ici détaillé sous forme de suites d’actions ou scénarios.</w:t>
-      </w:r>
-    </w:p>
-    <w:p>
-      <w:pPr>
-        <w:pStyle w:val="Titre3"/>
-        <w:rPr>
-          <w:lang w:val="fr-CH"/>
-        </w:rPr>
-      </w:pPr>
-      <w:bookmarkStart w:id="12" w:name="_Toc384299075"/>
-      <w:r>
-        <w:rPr>
-          <w:lang w:val="fr-CH"/>
-        </w:rPr>
-        <w:t xml:space="preserve">UC 1.1 – </w:t>
-      </w:r>
-      <w:r>
-        <w:rPr>
-          <w:lang w:val="fr-CH"/>
-        </w:rPr>
-        <w:t>Choisir une vidéo</w:t>
-      </w:r>
-      <w:bookmarkEnd w:id="12"/>
     </w:p>
     <w:p>
       <w:pPr>
@@ -5668,7 +5297,7 @@
                     </pic:cNvPicPr>
                   </pic:nvPicPr>
                   <pic:blipFill rotWithShape="1">
-                    <a:blip r:embed="rId17">
+                    <a:blip r:embed="rId15">
                       <a:extLst>
                         <a:ext uri="{28A0092B-C50C-407E-A947-70E740481C1C}">
                           <a14:useLocalDpi xmlns:a14="http://schemas.microsoft.com/office/drawing/2010/main" val="0"/>
@@ -5763,7 +5392,7 @@
           <w:lang w:val="fr-CH"/>
         </w:rPr>
       </w:pPr>
-      <w:bookmarkStart w:id="13" w:name="_Toc384299076"/>
+      <w:bookmarkStart w:id="12" w:name="_Toc384299076"/>
       <w:r>
         <w:rPr>
           <w:lang w:val="fr-CH"/>
@@ -5776,7 +5405,7 @@
         </w:rPr>
         <w:t>Saisir les paramètres de l’application</w:t>
       </w:r>
-      <w:bookmarkEnd w:id="13"/>
+      <w:bookmarkEnd w:id="12"/>
     </w:p>
     <w:p>
       <w:pPr>
@@ -6875,7 +6504,7 @@
                     </pic:cNvPicPr>
                   </pic:nvPicPr>
                   <pic:blipFill>
-                    <a:blip r:embed="rId18">
+                    <a:blip r:embed="rId16">
                       <a:extLst>
                         <a:ext uri="{28A0092B-C50C-407E-A947-70E740481C1C}">
                           <a14:useLocalDpi xmlns:a14="http://schemas.microsoft.com/office/drawing/2010/main" val="0"/>
@@ -6967,7 +6596,7 @@
           <w:lang w:val="fr-CH"/>
         </w:rPr>
       </w:pPr>
-      <w:bookmarkStart w:id="14" w:name="_Toc384299077"/>
+      <w:bookmarkStart w:id="13" w:name="_Toc384299077"/>
       <w:r>
         <w:rPr>
           <w:lang w:val="fr-CH"/>
@@ -6980,7 +6609,7 @@
         </w:rPr>
         <w:t>Lancer l’analyse de la vidéo pour calculs MRU</w:t>
       </w:r>
-      <w:bookmarkEnd w:id="14"/>
+      <w:bookmarkEnd w:id="13"/>
     </w:p>
     <w:p>
       <w:pPr>
@@ -8140,7 +7769,7 @@
                     </pic:cNvPicPr>
                   </pic:nvPicPr>
                   <pic:blipFill>
-                    <a:blip r:embed="rId19">
+                    <a:blip r:embed="rId17">
                       <a:extLst>
                         <a:ext uri="{28A0092B-C50C-407E-A947-70E740481C1C}">
                           <a14:useLocalDpi xmlns:a14="http://schemas.microsoft.com/office/drawing/2010/main" val="0"/>
@@ -8258,8 +7887,8 @@
           <w:lang w:val="fr-CH"/>
         </w:rPr>
       </w:pPr>
-      <w:bookmarkStart w:id="15" w:name="_Ref384147006"/>
-      <w:bookmarkStart w:id="16" w:name="_Toc384299078"/>
+      <w:bookmarkStart w:id="14" w:name="_Ref384147006"/>
+      <w:bookmarkStart w:id="15" w:name="_Toc384299078"/>
       <w:r>
         <w:rPr>
           <w:noProof/>
@@ -8268,15 +7897,15 @@
         <w:lastRenderedPageBreak/>
         <w:t xml:space="preserve">Exigences fonctionnelles et </w:t>
       </w:r>
+      <w:bookmarkEnd w:id="14"/>
+      <w:r>
+        <w:rPr>
+          <w:noProof/>
+          <w:lang w:val="fr-CH"/>
+        </w:rPr>
+        <w:t>non fonctionnelles</w:t>
+      </w:r>
       <w:bookmarkEnd w:id="15"/>
-      <w:r>
-        <w:rPr>
-          <w:noProof/>
-          <w:lang w:val="fr-CH"/>
-        </w:rPr>
-        <w:t>non fonctionnelles</w:t>
-      </w:r>
-      <w:bookmarkEnd w:id="16"/>
     </w:p>
     <w:p>
       <w:pPr>
@@ -8486,28 +8115,8 @@
               <w:rPr>
                 <w:lang w:val="fr-CH"/>
               </w:rPr>
-              <w:t xml:space="preserve">Lire les formats </w:t>
-            </w:r>
-            <w:r>
-              <w:rPr>
-                <w:lang w:val="fr-CH"/>
-              </w:rPr>
-              <w:t>vidéo</w:t>
-            </w:r>
-            <w:r>
-              <w:rPr>
-                <w:lang w:val="fr-CH"/>
-              </w:rPr>
-              <w:t xml:space="preserve"> courants, en évitant le plus possible de devoir recourir à une conversion de la vidéo par l’utilisateur avant de pouvoir analyser la vidéo.</w:t>
-            </w:r>
-          </w:p>
-          <w:p>
-            <w:pPr>
-              <w:pStyle w:val="TableBodyText"/>
-              <w:rPr>
-                <w:lang w:val="fr-CH"/>
-              </w:rPr>
-            </w:pPr>
+              <w:t>Pouvoir utiliser très facilement l’application sans avoir de connaissance en mathématique.</w:t>
+            </w:r>
           </w:p>
         </w:tc>
       </w:tr>
@@ -8589,104 +8198,13 @@
               <w:rPr>
                 <w:lang w:val="fr-CH"/>
               </w:rPr>
-              <w:t>Pouvoir paramétrer l’application pour effectuer une analyse en mode « sans perspective » puis pouvoir changer ces paramètres en mode « avec perspective » pour réaliser une nouvelle analyse. La nouvelle analyse pourra être utilisée pour comparer les résultats entre les deux modes.</w:t>
-            </w:r>
-          </w:p>
-          <w:p>
-            <w:pPr>
-              <w:pStyle w:val="TableBodyText"/>
-              <w:rPr>
-                <w:lang w:val="fr-CH"/>
-              </w:rPr>
-            </w:pPr>
-            <w:r>
-              <w:rPr>
-                <w:lang w:val="fr-CH"/>
-              </w:rPr>
-              <w:t xml:space="preserve"> </w:t>
-            </w:r>
-          </w:p>
-        </w:tc>
-      </w:tr>
-      <w:tr>
-        <w:trPr>
-          <w:trHeight w:val="510"/>
-        </w:trPr>
-        <w:tc>
-          <w:tcPr>
-            <w:tcW w:w="1355" w:type="dxa"/>
-            <w:tcBorders>
-              <w:top w:val="nil"/>
-              <w:left w:val="single" w:sz="4" w:space="0" w:color="auto"/>
-              <w:bottom w:val="single" w:sz="4" w:space="0" w:color="C3DDB8"/>
-              <w:right w:val="single" w:sz="4" w:space="0" w:color="C3DDB8"/>
-            </w:tcBorders>
-            <w:shd w:val="clear" w:color="auto" w:fill="auto"/>
-          </w:tcPr>
-          <w:p>
-            <w:pPr>
-              <w:pStyle w:val="TableBodyText"/>
-              <w:rPr>
-                <w:lang w:val="fr-CH"/>
-              </w:rPr>
-            </w:pPr>
-            <w:r>
-              <w:rPr>
-                <w:lang w:val="fr-CH"/>
-              </w:rPr>
-              <w:t>FR3</w:t>
-            </w:r>
-          </w:p>
-        </w:tc>
-        <w:tc>
-          <w:tcPr>
-            <w:tcW w:w="1433" w:type="dxa"/>
-            <w:tcBorders>
-              <w:top w:val="nil"/>
-              <w:left w:val="nil"/>
-              <w:bottom w:val="single" w:sz="4" w:space="0" w:color="C3DDB8"/>
-              <w:right w:val="single" w:sz="4" w:space="0" w:color="C3DDB8"/>
-            </w:tcBorders>
-            <w:shd w:val="clear" w:color="auto" w:fill="auto"/>
-          </w:tcPr>
-          <w:p>
-            <w:pPr>
-              <w:pStyle w:val="TableBodyText"/>
-              <w:rPr>
-                <w:lang w:val="fr-CH"/>
-              </w:rPr>
-            </w:pPr>
-            <w:r>
-              <w:rPr>
-                <w:lang w:val="fr-CH"/>
-              </w:rPr>
-              <w:t>Fonctionnelle</w:t>
-            </w:r>
-          </w:p>
-        </w:tc>
-        <w:tc>
-          <w:tcPr>
-            <w:tcW w:w="6772" w:type="dxa"/>
-            <w:tcBorders>
-              <w:top w:val="nil"/>
-              <w:left w:val="nil"/>
-              <w:bottom w:val="single" w:sz="4" w:space="0" w:color="C3DDB8"/>
-              <w:right w:val="single" w:sz="4" w:space="0" w:color="C3DDB8"/>
-            </w:tcBorders>
-            <w:shd w:val="clear" w:color="auto" w:fill="auto"/>
-          </w:tcPr>
-          <w:p>
-            <w:pPr>
-              <w:pStyle w:val="TableBodyText"/>
-              <w:rPr>
-                <w:lang w:val="fr-CH"/>
-              </w:rPr>
-            </w:pPr>
-            <w:r>
-              <w:rPr>
-                <w:lang w:val="fr-CH"/>
-              </w:rPr>
-              <w:t xml:space="preserve">Pouvoir analyser des vidéos avec des objets rapides ou lents. L’analyse doit pouvoir se faire avec des vidéos de résolution différentes, mise à l’échelle automatiquement par l’application. </w:t>
+              <w:t xml:space="preserve">Afficher automatiquement les résultats </w:t>
+            </w:r>
+            <w:r>
+              <w:rPr>
+                <w:lang w:val="fr-CH"/>
+              </w:rPr>
+              <w:t>à la fin de la résolution.</w:t>
             </w:r>
           </w:p>
           <w:p>
@@ -8726,7 +8244,7 @@
               <w:rPr>
                 <w:lang w:val="fr-CH"/>
               </w:rPr>
-              <w:t>FR4</w:t>
+              <w:t>NFR1</w:t>
             </w:r>
           </w:p>
         </w:tc>
@@ -8753,7 +8271,7 @@
               <w:rPr>
                 <w:lang w:val="fr-CH"/>
               </w:rPr>
-              <w:t>Fonctionnelle</w:t>
+              <w:t>Performance</w:t>
             </w:r>
           </w:p>
         </w:tc>
@@ -8779,16 +8297,34 @@
               <w:rPr>
                 <w:lang w:val="fr-CH"/>
               </w:rPr>
-              <w:t>Afficher automatiquement les résultats et les graphiques à la fin de l’analyse des mouvements du mobile dans la vidéo.</w:t>
-            </w:r>
-          </w:p>
-          <w:p>
-            <w:pPr>
-              <w:pStyle w:val="TableBodyText"/>
-              <w:rPr>
-                <w:lang w:val="fr-CH"/>
-              </w:rPr>
-            </w:pPr>
+              <w:t xml:space="preserve">Résolution efficiente avec un algorithme performant sans animation d’un système de </w:t>
+            </w:r>
+            <w:r>
+              <w:rPr>
+                <w:i/>
+                <w:lang w:val="fr-CH"/>
+              </w:rPr>
+              <w:t>m</w:t>
+            </w:r>
+            <w:r>
+              <w:rPr>
+                <w:lang w:val="fr-CH"/>
+              </w:rPr>
+              <w:t xml:space="preserve"> équations à </w:t>
+            </w:r>
+            <w:r>
+              <w:rPr>
+                <w:i/>
+                <w:lang w:val="fr-CH"/>
+              </w:rPr>
+              <w:t>n</w:t>
+            </w:r>
+            <w:r>
+              <w:rPr>
+                <w:lang w:val="fr-CH"/>
+              </w:rPr>
+              <w:t xml:space="preserve"> inconnus.</w:t>
+            </w:r>
           </w:p>
         </w:tc>
       </w:tr>
@@ -8819,7 +8355,7 @@
               <w:rPr>
                 <w:lang w:val="fr-CH"/>
               </w:rPr>
-              <w:t>NFR1</w:t>
+              <w:t>NFR2</w:t>
             </w:r>
           </w:p>
         </w:tc>
@@ -8872,34 +8408,21 @@
               <w:rPr>
                 <w:lang w:val="fr-CH"/>
               </w:rPr>
-              <w:t>Traiter les images pour détecter un objet</w:t>
-            </w:r>
-            <w:r>
-              <w:rPr>
-                <w:lang w:val="fr-CH"/>
-              </w:rPr>
-              <w:t xml:space="preserve"> dans des délais raisonnables </w:t>
-            </w:r>
-            <w:r>
-              <w:rPr>
-                <w:lang w:val="fr-CH"/>
-              </w:rPr>
-              <w:t xml:space="preserve">sans fausser </w:t>
-            </w:r>
-            <w:r>
-              <w:rPr>
-                <w:lang w:val="fr-CH"/>
-              </w:rPr>
-              <w:t>les résultats des calculs de mouvements.</w:t>
-            </w:r>
-          </w:p>
-          <w:p>
-            <w:pPr>
-              <w:pStyle w:val="TableBodyText"/>
-              <w:rPr>
-                <w:lang w:val="fr-CH"/>
-              </w:rPr>
-            </w:pPr>
+              <w:t xml:space="preserve">Résolution avec animation d’un système de maximum 5 équations à </w:t>
+            </w:r>
+            <w:r>
+              <w:rPr>
+                <w:i/>
+                <w:lang w:val="fr-CH"/>
+              </w:rPr>
+              <w:t>n</w:t>
+            </w:r>
+            <w:r>
+              <w:rPr>
+                <w:lang w:val="fr-CH"/>
+              </w:rPr>
+              <w:t xml:space="preserve"> inconnues.</w:t>
+            </w:r>
           </w:p>
         </w:tc>
       </w:tr>
@@ -8930,7 +8453,7 @@
               <w:rPr>
                 <w:lang w:val="fr-CH"/>
               </w:rPr>
-              <w:t>NFR2</w:t>
+              <w:t>NFR3</w:t>
             </w:r>
           </w:p>
         </w:tc>
@@ -8957,7 +8480,7 @@
               <w:rPr>
                 <w:lang w:val="fr-CH"/>
               </w:rPr>
-              <w:t>Performance</w:t>
+              <w:t>Ergonomie</w:t>
             </w:r>
           </w:p>
         </w:tc>
@@ -8983,112 +8506,13 @@
               <w:rPr>
                 <w:lang w:val="fr-CH"/>
               </w:rPr>
-              <w:t xml:space="preserve">Assurer un traitement </w:t>
-            </w:r>
-            <w:r>
-              <w:rPr>
-                <w:lang w:val="fr-CH"/>
-              </w:rPr>
-              <w:t>rapide des calculs des vitesses et accélérations à la fin de l’analyse vidéo.</w:t>
-            </w:r>
-            <w:r>
-              <w:rPr>
-                <w:lang w:val="fr-CH"/>
-              </w:rPr>
-              <w:t xml:space="preserve"> </w:t>
-            </w:r>
-          </w:p>
-          <w:p>
-            <w:pPr>
-              <w:pStyle w:val="TableBodyText"/>
-              <w:rPr>
-                <w:lang w:val="fr-CH"/>
-              </w:rPr>
-            </w:pPr>
-          </w:p>
-        </w:tc>
-      </w:tr>
-      <w:tr>
-        <w:trPr>
-          <w:trHeight w:val="510"/>
-        </w:trPr>
-        <w:tc>
-          <w:tcPr>
-            <w:tcW w:w="1355" w:type="dxa"/>
-            <w:tcBorders>
-              <w:top w:val="nil"/>
-              <w:left w:val="single" w:sz="4" w:space="0" w:color="auto"/>
-              <w:bottom w:val="single" w:sz="4" w:space="0" w:color="C3DDB8"/>
-              <w:right w:val="single" w:sz="4" w:space="0" w:color="C3DDB8"/>
-            </w:tcBorders>
-            <w:shd w:val="clear" w:color="auto" w:fill="auto"/>
-            <w:hideMark/>
-          </w:tcPr>
-          <w:p>
-            <w:pPr>
-              <w:pStyle w:val="TableBodyText"/>
-              <w:rPr>
-                <w:lang w:val="fr-CH"/>
-              </w:rPr>
-            </w:pPr>
-            <w:r>
-              <w:rPr>
-                <w:lang w:val="fr-CH"/>
-              </w:rPr>
-              <w:t>NFR3</w:t>
-            </w:r>
-          </w:p>
-        </w:tc>
-        <w:tc>
-          <w:tcPr>
-            <w:tcW w:w="1433" w:type="dxa"/>
-            <w:tcBorders>
-              <w:top w:val="nil"/>
-              <w:left w:val="nil"/>
-              <w:bottom w:val="single" w:sz="4" w:space="0" w:color="C3DDB8"/>
-              <w:right w:val="single" w:sz="4" w:space="0" w:color="C3DDB8"/>
-            </w:tcBorders>
-            <w:shd w:val="clear" w:color="auto" w:fill="auto"/>
-            <w:hideMark/>
-          </w:tcPr>
-          <w:p>
-            <w:pPr>
-              <w:pStyle w:val="TableBodyText"/>
-              <w:rPr>
-                <w:lang w:val="fr-CH"/>
-              </w:rPr>
-            </w:pPr>
-            <w:r>
-              <w:rPr>
-                <w:lang w:val="fr-CH"/>
-              </w:rPr>
-              <w:t>Ergonomie</w:t>
-            </w:r>
-          </w:p>
-        </w:tc>
-        <w:tc>
-          <w:tcPr>
-            <w:tcW w:w="6772" w:type="dxa"/>
-            <w:tcBorders>
-              <w:top w:val="nil"/>
-              <w:left w:val="nil"/>
-              <w:bottom w:val="single" w:sz="4" w:space="0" w:color="C3DDB8"/>
-              <w:right w:val="single" w:sz="4" w:space="0" w:color="C3DDB8"/>
-            </w:tcBorders>
-            <w:shd w:val="clear" w:color="auto" w:fill="auto"/>
-          </w:tcPr>
-          <w:p>
-            <w:pPr>
-              <w:pStyle w:val="TableBodyText"/>
-              <w:rPr>
-                <w:lang w:val="fr-CH"/>
-              </w:rPr>
-            </w:pPr>
-            <w:r>
-              <w:rPr>
-                <w:lang w:val="fr-CH"/>
-              </w:rPr>
-              <w:t>Ne pas paralyser l’IHM lors de l’analyse de la vidéo</w:t>
+              <w:t xml:space="preserve">Ne pas paralyser </w:t>
+            </w:r>
+            <w:r>
+              <w:rPr>
+                <w:lang w:val="fr-CH"/>
+              </w:rPr>
+              <w:t>l’application lors de la résolution</w:t>
             </w:r>
             <w:r>
               <w:rPr>
@@ -9150,7 +8574,7 @@
           <w:lang w:val="fr-CH"/>
         </w:rPr>
       </w:pPr>
-      <w:bookmarkStart w:id="17" w:name="_Toc384299079"/>
+      <w:bookmarkStart w:id="16" w:name="_Toc384299079"/>
       <w:r>
         <w:rPr>
           <w:lang w:val="fr-CH"/>
@@ -9158,7 +8582,7 @@
         <w:lastRenderedPageBreak/>
         <w:t>Maquette</w:t>
       </w:r>
-      <w:bookmarkEnd w:id="17"/>
+      <w:bookmarkEnd w:id="16"/>
     </w:p>
     <w:p>
       <w:pPr>
@@ -9250,7 +8674,7 @@
                     </pic:cNvPicPr>
                   </pic:nvPicPr>
                   <pic:blipFill>
-                    <a:blip r:embed="rId20">
+                    <a:blip r:embed="rId18">
                       <a:extLst>
                         <a:ext uri="{28A0092B-C50C-407E-A947-70E740481C1C}">
                           <a14:useLocalDpi xmlns:a14="http://schemas.microsoft.com/office/drawing/2010/main" val="0"/>
@@ -9546,7 +8970,7 @@
                     </pic:cNvPicPr>
                   </pic:nvPicPr>
                   <pic:blipFill>
-                    <a:blip r:embed="rId21">
+                    <a:blip r:embed="rId19">
                       <a:extLst>
                         <a:ext uri="{28A0092B-C50C-407E-A947-70E740481C1C}">
                           <a14:useLocalDpi xmlns:a14="http://schemas.microsoft.com/office/drawing/2010/main" val="0"/>
@@ -9687,7 +9111,7 @@
           <w:lang w:val="fr-CH"/>
         </w:rPr>
       </w:pPr>
-      <w:bookmarkStart w:id="18" w:name="_Toc384299080"/>
+      <w:bookmarkStart w:id="17" w:name="_Toc384299080"/>
       <w:r>
         <w:rPr>
           <w:lang w:val="fr-CH"/>
@@ -9713,174 +9137,174 @@
         </w:rPr>
         <w:t>s</w:t>
       </w:r>
+      <w:bookmarkEnd w:id="17"/>
+    </w:p>
+    <w:p>
+      <w:pPr>
+        <w:rPr>
+          <w:lang w:val="fr-CH"/>
+        </w:rPr>
+      </w:pPr>
+      <w:r>
+        <w:rPr>
+          <w:lang w:val="fr-CH"/>
+        </w:rPr>
+        <w:t>Ce chapitre est consacré aux spécifications techniques</w:t>
+      </w:r>
+      <w:r>
+        <w:rPr>
+          <w:lang w:val="fr-CH"/>
+        </w:rPr>
+        <w:t>. Ces spécifications décrivent comment vont être réalisés les besoins exprimés au chapitre</w:t>
+      </w:r>
+      <w:r>
+        <w:rPr>
+          <w:lang w:val="fr-CH"/>
+        </w:rPr>
+        <w:t xml:space="preserve"> </w:t>
+      </w:r>
+      <w:r>
+        <w:rPr>
+          <w:lang w:val="fr-CH"/>
+        </w:rPr>
+        <w:fldChar w:fldCharType="begin"/>
+      </w:r>
+      <w:r>
+        <w:rPr>
+          <w:lang w:val="fr-CH"/>
+        </w:rPr>
+        <w:instrText xml:space="preserve"> REF _Ref384238135 \r \h </w:instrText>
+      </w:r>
+      <w:r>
+        <w:rPr>
+          <w:lang w:val="fr-CH"/>
+        </w:rPr>
+      </w:r>
+      <w:r>
+        <w:rPr>
+          <w:lang w:val="fr-CH"/>
+        </w:rPr>
+        <w:fldChar w:fldCharType="separate"/>
+      </w:r>
+      <w:r>
+        <w:rPr>
+          <w:lang w:val="fr-CH"/>
+        </w:rPr>
+        <w:t>3</w:t>
+      </w:r>
+      <w:r>
+        <w:rPr>
+          <w:lang w:val="fr-CH"/>
+        </w:rPr>
+        <w:fldChar w:fldCharType="end"/>
+      </w:r>
+      <w:r>
+        <w:rPr>
+          <w:lang w:val="fr-CH"/>
+        </w:rPr>
+        <w:t>.</w:t>
+      </w:r>
+    </w:p>
+    <w:p>
+      <w:pPr>
+        <w:rPr>
+          <w:lang w:val="fr-CH"/>
+        </w:rPr>
+      </w:pPr>
+      <w:r>
+        <w:rPr>
+          <w:lang w:val="fr-CH"/>
+        </w:rPr>
+        <w:t xml:space="preserve">Premièrement, le domaine métier </w:t>
+      </w:r>
+      <w:r>
+        <w:rPr>
+          <w:lang w:val="fr-CH"/>
+        </w:rPr>
+        <w:t>est</w:t>
+      </w:r>
+      <w:r>
+        <w:rPr>
+          <w:lang w:val="fr-CH"/>
+        </w:rPr>
+        <w:t xml:space="preserve"> analysé dans le but de déterminer les classes entités (classes métiers). Ensuite, le diagramme de classe complet </w:t>
+      </w:r>
+      <w:r>
+        <w:rPr>
+          <w:lang w:val="fr-CH"/>
+        </w:rPr>
+        <w:t>est</w:t>
+      </w:r>
+      <w:r>
+        <w:rPr>
+          <w:lang w:val="fr-CH"/>
+        </w:rPr>
+        <w:t xml:space="preserve"> </w:t>
+      </w:r>
+      <w:r>
+        <w:rPr>
+          <w:lang w:val="fr-CH"/>
+        </w:rPr>
+        <w:t>présenté</w:t>
+      </w:r>
+      <w:r>
+        <w:rPr>
+          <w:lang w:val="fr-CH"/>
+        </w:rPr>
+        <w:t xml:space="preserve"> en ajoutant les classes dialogues et les contrôleurs. </w:t>
+      </w:r>
+      <w:r>
+        <w:rPr>
+          <w:lang w:val="fr-CH"/>
+        </w:rPr>
+        <w:t>À partir</w:t>
+      </w:r>
+      <w:r>
+        <w:rPr>
+          <w:lang w:val="fr-CH"/>
+        </w:rPr>
+        <w:t xml:space="preserve"> du diagramme de classe, la dynamique de l’application </w:t>
+      </w:r>
+      <w:r>
+        <w:rPr>
+          <w:lang w:val="fr-CH"/>
+        </w:rPr>
+        <w:t>est</w:t>
+      </w:r>
+      <w:r>
+        <w:rPr>
+          <w:lang w:val="fr-CH"/>
+        </w:rPr>
+        <w:t xml:space="preserve"> modélisée pour chaque cas d’</w:t>
+      </w:r>
+      <w:r>
+        <w:rPr>
+          <w:lang w:val="fr-CH"/>
+        </w:rPr>
+        <w:t>utilisation.</w:t>
+      </w:r>
+      <w:r>
+        <w:rPr>
+          <w:lang w:val="fr-CH"/>
+        </w:rPr>
+        <w:t xml:space="preserve"> Les choix des librairies et les tests fonctionnels complètent ces spécifications techniques.</w:t>
+      </w:r>
+    </w:p>
+    <w:p>
+      <w:pPr>
+        <w:pStyle w:val="Titre2"/>
+        <w:rPr>
+          <w:lang w:val="fr-CH"/>
+        </w:rPr>
+      </w:pPr>
+      <w:bookmarkStart w:id="18" w:name="_Toc384299081"/>
+      <w:r>
+        <w:rPr>
+          <w:lang w:val="fr-CH"/>
+        </w:rPr>
+        <w:t>Analyse du domaine métier</w:t>
+      </w:r>
       <w:bookmarkEnd w:id="18"/>
-    </w:p>
-    <w:p>
-      <w:pPr>
-        <w:rPr>
-          <w:lang w:val="fr-CH"/>
-        </w:rPr>
-      </w:pPr>
-      <w:r>
-        <w:rPr>
-          <w:lang w:val="fr-CH"/>
-        </w:rPr>
-        <w:t>Ce chapitre est consacré aux spécifications techniques</w:t>
-      </w:r>
-      <w:r>
-        <w:rPr>
-          <w:lang w:val="fr-CH"/>
-        </w:rPr>
-        <w:t>. Ces spécifications décrivent comment vont être réalisés les besoins exprimés au chapitre</w:t>
-      </w:r>
-      <w:r>
-        <w:rPr>
-          <w:lang w:val="fr-CH"/>
-        </w:rPr>
-        <w:t xml:space="preserve"> </w:t>
-      </w:r>
-      <w:r>
-        <w:rPr>
-          <w:lang w:val="fr-CH"/>
-        </w:rPr>
-        <w:fldChar w:fldCharType="begin"/>
-      </w:r>
-      <w:r>
-        <w:rPr>
-          <w:lang w:val="fr-CH"/>
-        </w:rPr>
-        <w:instrText xml:space="preserve"> REF _Ref384238135 \r \h </w:instrText>
-      </w:r>
-      <w:r>
-        <w:rPr>
-          <w:lang w:val="fr-CH"/>
-        </w:rPr>
-      </w:r>
-      <w:r>
-        <w:rPr>
-          <w:lang w:val="fr-CH"/>
-        </w:rPr>
-        <w:fldChar w:fldCharType="separate"/>
-      </w:r>
-      <w:r>
-        <w:rPr>
-          <w:lang w:val="fr-CH"/>
-        </w:rPr>
-        <w:t>3</w:t>
-      </w:r>
-      <w:r>
-        <w:rPr>
-          <w:lang w:val="fr-CH"/>
-        </w:rPr>
-        <w:fldChar w:fldCharType="end"/>
-      </w:r>
-      <w:r>
-        <w:rPr>
-          <w:lang w:val="fr-CH"/>
-        </w:rPr>
-        <w:t>.</w:t>
-      </w:r>
-    </w:p>
-    <w:p>
-      <w:pPr>
-        <w:rPr>
-          <w:lang w:val="fr-CH"/>
-        </w:rPr>
-      </w:pPr>
-      <w:r>
-        <w:rPr>
-          <w:lang w:val="fr-CH"/>
-        </w:rPr>
-        <w:t xml:space="preserve">Premièrement, le domaine métier </w:t>
-      </w:r>
-      <w:r>
-        <w:rPr>
-          <w:lang w:val="fr-CH"/>
-        </w:rPr>
-        <w:t>est</w:t>
-      </w:r>
-      <w:r>
-        <w:rPr>
-          <w:lang w:val="fr-CH"/>
-        </w:rPr>
-        <w:t xml:space="preserve"> analysé dans le but de déterminer les classes entités (classes métiers). Ensuite, le diagramme de classe complet </w:t>
-      </w:r>
-      <w:r>
-        <w:rPr>
-          <w:lang w:val="fr-CH"/>
-        </w:rPr>
-        <w:t>est</w:t>
-      </w:r>
-      <w:r>
-        <w:rPr>
-          <w:lang w:val="fr-CH"/>
-        </w:rPr>
-        <w:t xml:space="preserve"> </w:t>
-      </w:r>
-      <w:r>
-        <w:rPr>
-          <w:lang w:val="fr-CH"/>
-        </w:rPr>
-        <w:t>présenté</w:t>
-      </w:r>
-      <w:r>
-        <w:rPr>
-          <w:lang w:val="fr-CH"/>
-        </w:rPr>
-        <w:t xml:space="preserve"> en ajoutant les classes dialogues et les contrôleurs. </w:t>
-      </w:r>
-      <w:r>
-        <w:rPr>
-          <w:lang w:val="fr-CH"/>
-        </w:rPr>
-        <w:t>À partir</w:t>
-      </w:r>
-      <w:r>
-        <w:rPr>
-          <w:lang w:val="fr-CH"/>
-        </w:rPr>
-        <w:t xml:space="preserve"> du diagramme de classe, la dynamique de l’application </w:t>
-      </w:r>
-      <w:r>
-        <w:rPr>
-          <w:lang w:val="fr-CH"/>
-        </w:rPr>
-        <w:t>est</w:t>
-      </w:r>
-      <w:r>
-        <w:rPr>
-          <w:lang w:val="fr-CH"/>
-        </w:rPr>
-        <w:t xml:space="preserve"> modélisée pour chaque cas d’</w:t>
-      </w:r>
-      <w:r>
-        <w:rPr>
-          <w:lang w:val="fr-CH"/>
-        </w:rPr>
-        <w:t>utilisation.</w:t>
-      </w:r>
-      <w:r>
-        <w:rPr>
-          <w:lang w:val="fr-CH"/>
-        </w:rPr>
-        <w:t xml:space="preserve"> Les choix des librairies et les tests fonctionnels complètent ces spécifications techniques.</w:t>
-      </w:r>
-    </w:p>
-    <w:p>
-      <w:pPr>
-        <w:pStyle w:val="Titre2"/>
-        <w:rPr>
-          <w:lang w:val="fr-CH"/>
-        </w:rPr>
-      </w:pPr>
-      <w:bookmarkStart w:id="19" w:name="_Toc384299081"/>
-      <w:r>
-        <w:rPr>
-          <w:lang w:val="fr-CH"/>
-        </w:rPr>
-        <w:t>Analyse du domaine métier</w:t>
-      </w:r>
-      <w:bookmarkEnd w:id="19"/>
     </w:p>
     <w:p>
       <w:pPr>
@@ -11081,7 +10505,7 @@
                     </pic:cNvPicPr>
                   </pic:nvPicPr>
                   <pic:blipFill>
-                    <a:blip r:embed="rId22">
+                    <a:blip r:embed="rId20">
                       <a:extLst>
                         <a:ext uri="{28A0092B-C50C-407E-A947-70E740481C1C}">
                           <a14:useLocalDpi xmlns:a14="http://schemas.microsoft.com/office/drawing/2010/main" val="0"/>
@@ -11809,7 +11233,7 @@
                     </pic:cNvPicPr>
                   </pic:nvPicPr>
                   <pic:blipFill>
-                    <a:blip r:embed="rId23">
+                    <a:blip r:embed="rId21">
                       <a:extLst>
                         <a:ext uri="{28A0092B-C50C-407E-A947-70E740481C1C}">
                           <a14:useLocalDpi xmlns:a14="http://schemas.microsoft.com/office/drawing/2010/main" val="0"/>
@@ -12518,9 +11942,9 @@
           <w:lang w:val="fr-CH"/>
         </w:rPr>
       </w:pPr>
-      <w:bookmarkStart w:id="20" w:name="_Ref383964965"/>
-      <w:bookmarkStart w:id="21" w:name="_Ref383964968"/>
-      <w:bookmarkStart w:id="22" w:name="_Toc384299082"/>
+      <w:bookmarkStart w:id="19" w:name="_Ref383964965"/>
+      <w:bookmarkStart w:id="20" w:name="_Ref383964968"/>
+      <w:bookmarkStart w:id="21" w:name="_Toc384299082"/>
       <w:r>
         <w:rPr>
           <w:noProof/>
@@ -12553,7 +11977,7 @@
                     </pic:cNvPicPr>
                   </pic:nvPicPr>
                   <pic:blipFill>
-                    <a:blip r:embed="rId24">
+                    <a:blip r:embed="rId22">
                       <a:extLst>
                         <a:ext uri="{28A0092B-C50C-407E-A947-70E740481C1C}">
                           <a14:useLocalDpi xmlns:a14="http://schemas.microsoft.com/office/drawing/2010/main" val="0"/>
@@ -12596,9 +12020,9 @@
         </w:rPr>
         <w:t>Diagramme de classe complet</w:t>
       </w:r>
+      <w:bookmarkEnd w:id="19"/>
       <w:bookmarkEnd w:id="20"/>
       <w:bookmarkEnd w:id="21"/>
-      <w:bookmarkEnd w:id="22"/>
     </w:p>
     <w:p>
       <w:pPr>
@@ -12819,7 +12243,7 @@
           <w:lang w:val="fr-CH"/>
         </w:rPr>
       </w:pPr>
-      <w:bookmarkStart w:id="23" w:name="_Toc384299083"/>
+      <w:bookmarkStart w:id="22" w:name="_Toc384299083"/>
       <w:r>
         <w:rPr>
           <w:lang w:val="fr-CH"/>
@@ -12827,36 +12251,36 @@
         <w:lastRenderedPageBreak/>
         <w:t>Dynamique de l’application</w:t>
       </w:r>
+      <w:bookmarkEnd w:id="22"/>
+    </w:p>
+    <w:p>
+      <w:pPr>
+        <w:rPr>
+          <w:lang w:val="fr-CH"/>
+        </w:rPr>
+      </w:pPr>
+      <w:r>
+        <w:rPr>
+          <w:lang w:val="fr-CH"/>
+        </w:rPr>
+        <w:t>Les diagrammes de communication et les diagrammes de séquences détaillées de ce chapitre décrivent le comportement de notre application. Chaque cas d’utilisation est détaillé sous forme d’interaction entre les objets issus du diagramme de classe.</w:t>
+      </w:r>
+    </w:p>
+    <w:p>
+      <w:pPr>
+        <w:pStyle w:val="Titre3"/>
+        <w:rPr>
+          <w:lang w:val="fr-CH"/>
+        </w:rPr>
+      </w:pPr>
+      <w:bookmarkStart w:id="23" w:name="_Toc384299084"/>
+      <w:r>
+        <w:rPr>
+          <w:lang w:val="fr-CH"/>
+        </w:rPr>
+        <w:t>UC 1.1 – Choisir une vidéo</w:t>
+      </w:r>
       <w:bookmarkEnd w:id="23"/>
-    </w:p>
-    <w:p>
-      <w:pPr>
-        <w:rPr>
-          <w:lang w:val="fr-CH"/>
-        </w:rPr>
-      </w:pPr>
-      <w:r>
-        <w:rPr>
-          <w:lang w:val="fr-CH"/>
-        </w:rPr>
-        <w:t>Les diagrammes de communication et les diagrammes de séquences détaillées de ce chapitre décrivent le comportement de notre application. Chaque cas d’utilisation est détaillé sous forme d’interaction entre les objets issus du diagramme de classe.</w:t>
-      </w:r>
-    </w:p>
-    <w:p>
-      <w:pPr>
-        <w:pStyle w:val="Titre3"/>
-        <w:rPr>
-          <w:lang w:val="fr-CH"/>
-        </w:rPr>
-      </w:pPr>
-      <w:bookmarkStart w:id="24" w:name="_Toc384299084"/>
-      <w:r>
-        <w:rPr>
-          <w:lang w:val="fr-CH"/>
-        </w:rPr>
-        <w:t>UC 1.1 – Choisir une vidéo</w:t>
-      </w:r>
-      <w:bookmarkEnd w:id="24"/>
     </w:p>
     <w:p>
       <w:pPr>
@@ -12902,7 +12326,7 @@
                     </pic:cNvPicPr>
                   </pic:nvPicPr>
                   <pic:blipFill rotWithShape="1">
-                    <a:blip r:embed="rId25">
+                    <a:blip r:embed="rId23">
                       <a:extLst>
                         <a:ext uri="{28A0092B-C50C-407E-A947-70E740481C1C}">
                           <a14:useLocalDpi xmlns:a14="http://schemas.microsoft.com/office/drawing/2010/main" val="0"/>
@@ -13045,7 +12469,7 @@
                     </pic:cNvPicPr>
                   </pic:nvPicPr>
                   <pic:blipFill>
-                    <a:blip r:embed="rId26">
+                    <a:blip r:embed="rId24">
                       <a:extLst>
                         <a:ext uri="{28A0092B-C50C-407E-A947-70E740481C1C}">
                           <a14:useLocalDpi xmlns:a14="http://schemas.microsoft.com/office/drawing/2010/main" val="0"/>
@@ -13142,7 +12566,7 @@
           <w:lang w:val="fr-CH"/>
         </w:rPr>
       </w:pPr>
-      <w:bookmarkStart w:id="25" w:name="_Toc384299085"/>
+      <w:bookmarkStart w:id="24" w:name="_Toc384299085"/>
       <w:r>
         <w:rPr>
           <w:lang w:val="fr-CH"/>
@@ -13150,7 +12574,7 @@
         <w:lastRenderedPageBreak/>
         <w:t>UC 1.2 – Saisir les paramètres de l’application</w:t>
       </w:r>
-      <w:bookmarkEnd w:id="25"/>
+      <w:bookmarkEnd w:id="24"/>
     </w:p>
     <w:p>
       <w:pPr>
@@ -13196,7 +12620,7 @@
                     </pic:cNvPicPr>
                   </pic:nvPicPr>
                   <pic:blipFill>
-                    <a:blip r:embed="rId27">
+                    <a:blip r:embed="rId25">
                       <a:extLst>
                         <a:ext uri="{28A0092B-C50C-407E-A947-70E740481C1C}">
                           <a14:useLocalDpi xmlns:a14="http://schemas.microsoft.com/office/drawing/2010/main" val="0"/>
@@ -13331,7 +12755,7 @@
                     </pic:cNvPicPr>
                   </pic:nvPicPr>
                   <pic:blipFill rotWithShape="1">
-                    <a:blip r:embed="rId28">
+                    <a:blip r:embed="rId26">
                       <a:extLst>
                         <a:ext uri="{28A0092B-C50C-407E-A947-70E740481C1C}">
                           <a14:useLocalDpi xmlns:a14="http://schemas.microsoft.com/office/drawing/2010/main" val="0"/>
@@ -13424,7 +12848,7 @@
           <w:lang w:val="fr-CH"/>
         </w:rPr>
       </w:pPr>
-      <w:bookmarkStart w:id="26" w:name="_Toc384299086"/>
+      <w:bookmarkStart w:id="25" w:name="_Toc384299086"/>
       <w:r>
         <w:rPr>
           <w:lang w:val="fr-CH"/>
@@ -13432,7 +12856,7 @@
         <w:lastRenderedPageBreak/>
         <w:t>UC 1.3 – Lancer l’analyse de la vidéo pour calculs MRU</w:t>
       </w:r>
-      <w:bookmarkEnd w:id="26"/>
+      <w:bookmarkEnd w:id="25"/>
     </w:p>
     <w:p>
       <w:pPr>
@@ -13478,7 +12902,7 @@
                     </pic:cNvPicPr>
                   </pic:nvPicPr>
                   <pic:blipFill>
-                    <a:blip r:embed="rId29">
+                    <a:blip r:embed="rId27">
                       <a:extLst>
                         <a:ext uri="{28A0092B-C50C-407E-A947-70E740481C1C}">
                           <a14:useLocalDpi xmlns:a14="http://schemas.microsoft.com/office/drawing/2010/main" val="0"/>
@@ -13782,7 +13206,7 @@
                     </pic:cNvPicPr>
                   </pic:nvPicPr>
                   <pic:blipFill>
-                    <a:blip r:embed="rId30">
+                    <a:blip r:embed="rId28">
                       <a:extLst>
                         <a:ext uri="{28A0092B-C50C-407E-A947-70E740481C1C}">
                           <a14:useLocalDpi xmlns:a14="http://schemas.microsoft.com/office/drawing/2010/main" val="0"/>
@@ -13845,7 +13269,7 @@
           <w:lang w:val="fr-CH"/>
         </w:rPr>
       </w:pPr>
-      <w:bookmarkStart w:id="27" w:name="_Toc384299087"/>
+      <w:bookmarkStart w:id="26" w:name="_Toc384299087"/>
       <w:r>
         <w:rPr>
           <w:lang w:val="fr-CH"/>
@@ -13853,7 +13277,7 @@
         <w:lastRenderedPageBreak/>
         <w:t>Etats de lecture d’une vidéo de JPanelVideo</w:t>
       </w:r>
-      <w:bookmarkEnd w:id="27"/>
+      <w:bookmarkEnd w:id="26"/>
     </w:p>
     <w:p>
       <w:pPr>
@@ -13895,7 +13319,7 @@
                     </pic:cNvPicPr>
                   </pic:nvPicPr>
                   <pic:blipFill>
-                    <a:blip r:embed="rId31">
+                    <a:blip r:embed="rId29">
                       <a:extLst>
                         <a:ext uri="{28A0092B-C50C-407E-A947-70E740481C1C}">
                           <a14:useLocalDpi xmlns:a14="http://schemas.microsoft.com/office/drawing/2010/main" val="0"/>
@@ -14013,7 +13437,7 @@
           <w:lang w:val="fr-CH"/>
         </w:rPr>
       </w:pPr>
-      <w:bookmarkStart w:id="28" w:name="_Toc384299088"/>
+      <w:bookmarkStart w:id="27" w:name="_Toc384299088"/>
       <w:r>
         <w:rPr>
           <w:lang w:val="fr-CH"/>
@@ -14021,7 +13445,7 @@
         <w:lastRenderedPageBreak/>
         <w:t>Architecture de déploiement</w:t>
       </w:r>
-      <w:bookmarkEnd w:id="28"/>
+      <w:bookmarkEnd w:id="27"/>
     </w:p>
     <w:p>
       <w:pPr>
@@ -14160,9 +13584,9 @@
             <o:lock v:ext="edit" aspectratio="t"/>
           </v:shapetype>
           <v:shape id="_x0000_i1025" type="#_x0000_t75" style="width:324pt;height:333pt" o:ole="">
-            <v:imagedata r:id="rId32" o:title=""/>
+            <v:imagedata r:id="rId30" o:title=""/>
           </v:shape>
-          <o:OLEObject Type="Embed" ProgID="Visio.Drawing.15" ShapeID="_x0000_i1025" DrawAspect="Content" ObjectID="_1486816796" r:id="rId33"/>
+          <o:OLEObject Type="Embed" ProgID="Visio.Drawing.15" ShapeID="_x0000_i1025" DrawAspect="Content" ObjectID="_1488031162" r:id="rId31"/>
         </w:object>
       </w:r>
     </w:p>
@@ -14239,7 +13663,7 @@
           <w:lang w:val="fr-CH"/>
         </w:rPr>
       </w:pPr>
-      <w:bookmarkStart w:id="29" w:name="_Toc384299089"/>
+      <w:bookmarkStart w:id="28" w:name="_Toc384299089"/>
       <w:r>
         <w:rPr>
           <w:lang w:val="fr-CH"/>
@@ -14253,7 +13677,7 @@
         </w:rPr>
         <w:t xml:space="preserve"> librairies externes</w:t>
       </w:r>
-      <w:bookmarkEnd w:id="29"/>
+      <w:bookmarkEnd w:id="28"/>
     </w:p>
     <w:p>
       <w:pPr>
@@ -14560,7 +13984,7 @@
                 <w:lang w:val="fr-CH"/>
               </w:rPr>
             </w:pPr>
-            <w:hyperlink r:id="rId34" w:history="1">
+            <w:hyperlink r:id="rId32" w:history="1">
               <w:r>
                 <w:rPr>
                   <w:rStyle w:val="Lienhypertexte"/>
@@ -15014,7 +14438,7 @@
                 <w:lang w:val="fr-CH"/>
               </w:rPr>
             </w:pPr>
-            <w:hyperlink r:id="rId35" w:history="1">
+            <w:hyperlink r:id="rId33" w:history="1">
               <w:r>
                 <w:rPr>
                   <w:rStyle w:val="Lienhypertexte"/>
@@ -15035,7 +14459,7 @@
                 <w:lang w:val="fr-CH"/>
               </w:rPr>
             </w:pPr>
-            <w:hyperlink r:id="rId36" w:history="1">
+            <w:hyperlink r:id="rId34" w:history="1">
               <w:r>
                 <w:rPr>
                   <w:rStyle w:val="Lienhypertexte"/>
@@ -15058,7 +14482,7 @@
                 <w:lang w:val="fr-CH"/>
               </w:rPr>
             </w:pPr>
-            <w:hyperlink r:id="rId37" w:history="1">
+            <w:hyperlink r:id="rId35" w:history="1">
               <w:r>
                 <w:rPr>
                   <w:rStyle w:val="Lienhypertexte"/>
@@ -15079,7 +14503,7 @@
                 <w:lang w:val="fr-CH"/>
               </w:rPr>
             </w:pPr>
-            <w:hyperlink r:id="rId38" w:history="1">
+            <w:hyperlink r:id="rId36" w:history="1">
               <w:r>
                 <w:rPr>
                   <w:rStyle w:val="Lienhypertexte"/>
@@ -15155,7 +14579,7 @@
                 <w:lang w:val="fr-CH"/>
               </w:rPr>
             </w:pPr>
-            <w:hyperlink r:id="rId39" w:history="1">
+            <w:hyperlink r:id="rId37" w:history="1">
               <w:r>
                 <w:rPr>
                   <w:rStyle w:val="Lienhypertexte"/>
@@ -15175,8 +14599,8 @@
           <w:lang w:val="fr-CH"/>
         </w:rPr>
       </w:pPr>
-      <w:bookmarkStart w:id="30" w:name="_Ref384064581"/>
-      <w:bookmarkStart w:id="31" w:name="_Toc384299090"/>
+      <w:bookmarkStart w:id="29" w:name="_Ref384064581"/>
+      <w:bookmarkStart w:id="30" w:name="_Toc384299090"/>
       <w:r>
         <w:rPr>
           <w:lang w:val="fr-CH"/>
@@ -15184,8 +14608,8 @@
         <w:lastRenderedPageBreak/>
         <w:t>Tests fonctionnels</w:t>
       </w:r>
+      <w:bookmarkEnd w:id="29"/>
       <w:bookmarkEnd w:id="30"/>
-      <w:bookmarkEnd w:id="31"/>
     </w:p>
     <w:p>
       <w:pPr>
@@ -15905,7 +15329,7 @@
                     </pic:cNvPicPr>
                   </pic:nvPicPr>
                   <pic:blipFill>
-                    <a:blip r:embed="rId40" cstate="print">
+                    <a:blip r:embed="rId38" cstate="print">
                       <a:extLst>
                         <a:ext uri="{28A0092B-C50C-407E-A947-70E740481C1C}">
                           <a14:useLocalDpi xmlns:a14="http://schemas.microsoft.com/office/drawing/2010/main" val="0"/>
@@ -16044,7 +15468,7 @@
                           </pic:cNvPicPr>
                         </pic:nvPicPr>
                         <pic:blipFill>
-                          <a:blip r:embed="rId41" cstate="print">
+                          <a:blip r:embed="rId39" cstate="print">
                             <a:extLst>
                               <a:ext uri="{28A0092B-C50C-407E-A947-70E740481C1C}">
                                 <a14:useLocalDpi xmlns:a14="http://schemas.microsoft.com/office/drawing/2010/main" val="0"/>
@@ -16111,7 +15535,7 @@
                           </pic:cNvPicPr>
                         </pic:nvPicPr>
                         <pic:blipFill>
-                          <a:blip r:embed="rId42" cstate="print">
+                          <a:blip r:embed="rId40" cstate="print">
                             <a:extLst>
                               <a:ext uri="{28A0092B-C50C-407E-A947-70E740481C1C}">
                                 <a14:useLocalDpi xmlns:a14="http://schemas.microsoft.com/office/drawing/2010/main" val="0"/>
@@ -16306,7 +15730,7 @@
           <w:lang w:val="fr-CH"/>
         </w:rPr>
       </w:pPr>
-      <w:bookmarkStart w:id="32" w:name="_Toc384299091"/>
+      <w:bookmarkStart w:id="31" w:name="_Toc384299091"/>
       <w:r>
         <w:rPr>
           <w:lang w:val="fr-CH"/>
@@ -16314,32 +15738,76 @@
         <w:lastRenderedPageBreak/>
         <w:t>Conclusion</w:t>
       </w:r>
-      <w:bookmarkEnd w:id="32"/>
-    </w:p>
-    <w:p>
-      <w:pPr>
-        <w:rPr>
-          <w:lang w:val="fr-CH"/>
-        </w:rPr>
-      </w:pPr>
-      <w:r>
-        <w:rPr>
-          <w:lang w:val="fr-CH"/>
-        </w:rPr>
-        <w:t xml:space="preserve">Comme il a été expliqué précédemment, le but du projet est d’étudier la cinématique des mouvements d’un élément unique se déplaçant en ligne droite dans une vidéo filmée en vue latérale. </w:t>
-      </w:r>
-    </w:p>
-    <w:p>
-      <w:pPr>
-        <w:rPr>
-          <w:lang w:val="fr-CH"/>
-        </w:rPr>
-      </w:pPr>
-      <w:r>
-        <w:rPr>
-          <w:lang w:val="fr-CH"/>
-        </w:rPr>
-        <w:t>L’utilisateur disposera de deux possibilités pour entrer les paramètres nécessaires aux mesures :</w:t>
+      <w:bookmarkEnd w:id="31"/>
+    </w:p>
+    <w:p>
+      <w:pPr>
+        <w:rPr>
+          <w:lang w:val="fr-CH"/>
+        </w:rPr>
+      </w:pPr>
+      <w:r>
+        <w:rPr>
+          <w:lang w:val="fr-CH"/>
+        </w:rPr>
+        <w:t xml:space="preserve">Comme il a été expliqué précédemment, le but du projet est d’étudier </w:t>
+      </w:r>
+      <w:r>
+        <w:rPr>
+          <w:lang w:val="fr-CH"/>
+        </w:rPr>
+        <w:t xml:space="preserve">de résoudre un problème contenant </w:t>
+      </w:r>
+      <w:r>
+        <w:rPr>
+          <w:i/>
+          <w:lang w:val="fr-CH"/>
+        </w:rPr>
+        <w:t>m</w:t>
+      </w:r>
+      <w:r>
+        <w:rPr>
+          <w:lang w:val="fr-CH"/>
+        </w:rPr>
+        <w:t xml:space="preserve"> équations à </w:t>
+      </w:r>
+      <w:r>
+        <w:rPr>
+          <w:i/>
+          <w:lang w:val="fr-CH"/>
+        </w:rPr>
+        <w:t>n</w:t>
+      </w:r>
+      <w:r>
+        <w:rPr>
+          <w:lang w:val="fr-CH"/>
+        </w:rPr>
+        <w:t xml:space="preserve"> inconnues.</w:t>
+      </w:r>
+    </w:p>
+    <w:p>
+      <w:pPr>
+        <w:rPr>
+          <w:lang w:val="fr-CH"/>
+        </w:rPr>
+      </w:pPr>
+      <w:r>
+        <w:rPr>
+          <w:lang w:val="fr-CH"/>
+        </w:rPr>
+        <w:t>L’utilisateur disposera de deux possibilités</w:t>
+      </w:r>
+      <w:r>
+        <w:rPr>
+          <w:lang w:val="fr-CH"/>
+        </w:rPr>
+        <w:t xml:space="preserve"> pour résoudre ces équations</w:t>
+      </w:r>
+      <w:r>
+        <w:rPr>
+          <w:lang w:val="fr-CH"/>
+        </w:rPr>
+        <w:t>:</w:t>
       </w:r>
     </w:p>
     <w:p>
@@ -16359,31 +15827,38 @@
         <w:rPr>
           <w:lang w:val="fr-CH"/>
         </w:rPr>
-        <w:t xml:space="preserve">Il spécifiera la distance réelle entre les </w:t>
-      </w:r>
-      <w:r>
-        <w:rPr>
-          <w:lang w:val="fr-CH"/>
-        </w:rPr>
-        <w:t>bornes de départ et d’arrivée</w:t>
-      </w:r>
-      <w:r>
-        <w:rPr>
-          <w:lang w:val="fr-CH"/>
-        </w:rPr>
-        <w:t xml:space="preserve">, ce qui placera les bornes intermédiaires à distances égales les </w:t>
-      </w:r>
-      <w:r>
-        <w:rPr>
-          <w:lang w:val="fr-CH"/>
-        </w:rPr>
-        <w:t>une</w:t>
-      </w:r>
-      <w:r>
-        <w:rPr>
-          <w:lang w:val="fr-CH"/>
-        </w:rPr>
-        <w:t xml:space="preserve"> des autres par l’utilisation de la classe MRUIntermediatesDistance ;</w:t>
+        <w:t>La 1</w:t>
+      </w:r>
+      <w:r>
+        <w:rPr>
+          <w:vertAlign w:val="superscript"/>
+          <w:lang w:val="fr-CH"/>
+        </w:rPr>
+        <w:t>ère</w:t>
+      </w:r>
+      <w:r>
+        <w:rPr>
+          <w:lang w:val="fr-CH"/>
+        </w:rPr>
+        <w:t xml:space="preserve"> </w:t>
+      </w:r>
+      <w:r>
+        <w:rPr>
+          <w:lang w:val="fr-CH"/>
+        </w:rPr>
+        <w:t> </w:t>
+      </w:r>
+      <w:r>
+        <w:rPr>
+          <w:lang w:val="fr-CH"/>
+        </w:rPr>
+        <w:t>sera une solution ou toutes les étapes de la résolution seront affichées, avec une possibilité de naviguer entre les étapes</w:t>
+      </w:r>
+      <w:r>
+        <w:rPr>
+          <w:lang w:val="fr-CH"/>
+        </w:rPr>
+        <w:t>;</w:t>
       </w:r>
     </w:p>
     <w:p>
@@ -16403,100 +15878,20 @@
         <w:rPr>
           <w:lang w:val="fr-CH"/>
         </w:rPr>
-        <w:t>Il spécifiera la distance entre la caméra et l’objet</w:t>
-      </w:r>
-      <w:r>
-        <w:rPr>
-          <w:lang w:val="fr-CH"/>
-        </w:rPr>
-        <w:t xml:space="preserve"> ainsi que</w:t>
-      </w:r>
-      <w:r>
-        <w:rPr>
-          <w:lang w:val="fr-CH"/>
-        </w:rPr>
-        <w:t xml:space="preserve"> l’angle d’ouverture de la caméra, ce qui placera les bornes intermédiaires à des différences d’angles égales par l’utilisation de la classe MRUIntermediatesCamera.</w:t>
-      </w:r>
-    </w:p>
-    <w:p>
-      <w:pPr>
-        <w:rPr>
-          <w:lang w:val="fr-CH"/>
-        </w:rPr>
-      </w:pPr>
-      <w:r>
-        <w:rPr>
-          <w:lang w:val="fr-CH"/>
-        </w:rPr>
-        <w:t>Pour analyser une vidéo,  le programme fera appel à la librairie JavaCV afin de lire une vidéo et détecter l’objet en mouvement en déterminant la différence entre deux images consécutives.</w:t>
-      </w:r>
-    </w:p>
-    <w:p>
-      <w:pPr>
-        <w:rPr>
-          <w:lang w:val="fr-CH"/>
-        </w:rPr>
-      </w:pPr>
-      <w:r>
-        <w:rPr>
-          <w:lang w:val="fr-CH"/>
-        </w:rPr>
-        <w:t xml:space="preserve">Lorsque l’objet passera par les points intermédiaires, le temps de passage sera stocké dans un objet MRUIntermediate. </w:t>
-      </w:r>
-      <w:r>
-        <w:rPr>
-          <w:lang w:val="fr-CH"/>
-        </w:rPr>
-        <w:t>À</w:t>
-      </w:r>
-      <w:r>
-        <w:rPr>
-          <w:lang w:val="fr-CH"/>
-        </w:rPr>
-        <w:t xml:space="preserve"> la fin des mesures sur la vidéo, le programme utilisera la classe MRUCalculations afin de calculer, pour chaque point intermédiaire, la vitesse et l’accélération.</w:t>
-      </w:r>
-    </w:p>
-    <w:p>
-      <w:pPr>
-        <w:rPr>
-          <w:lang w:val="fr-CH"/>
-        </w:rPr>
-      </w:pPr>
-      <w:r>
-        <w:rPr>
-          <w:lang w:val="fr-CH"/>
-        </w:rPr>
-        <w:t xml:space="preserve">Une fois ces calculs effectués, les résultats seront affichés à l’utilisateur. Ces résultats présentent les graphiques d’évolution de la vitesse et de l’accélération avec l’utilisation de la librairie JFreeChart. Enfin, puisque l’ensemble des résultats </w:t>
-      </w:r>
-      <w:r>
-        <w:rPr>
-          <w:lang w:val="fr-CH"/>
-        </w:rPr>
-        <w:t>a</w:t>
-      </w:r>
-      <w:r>
-        <w:rPr>
-          <w:lang w:val="fr-CH"/>
-        </w:rPr>
-        <w:t xml:space="preserve"> été stocké, </w:t>
-      </w:r>
-      <w:r>
-        <w:rPr>
-          <w:lang w:val="fr-CH"/>
-        </w:rPr>
-        <w:t>le programme</w:t>
-      </w:r>
-      <w:r>
-        <w:rPr>
-          <w:lang w:val="fr-CH"/>
-        </w:rPr>
-        <w:t xml:space="preserve"> vérifiera si, à un ou plusieurs points, la vitesse et/ou l’accélération sont égales à la vitesse et/ou </w:t>
-      </w:r>
-      <w:r>
-        <w:rPr>
-          <w:lang w:val="fr-CH"/>
-        </w:rPr>
-        <w:t>l’accélération moyenne</w:t>
+        <w:t>La 2</w:t>
+      </w:r>
+      <w:r>
+        <w:rPr>
+          <w:vertAlign w:val="superscript"/>
+          <w:lang w:val="fr-CH"/>
+        </w:rPr>
+        <w:t>ème</w:t>
+      </w:r>
+      <w:r>
+        <w:rPr>
+          <w:lang w:val="fr-CH"/>
+        </w:rPr>
+        <w:t xml:space="preserve"> affichera uniquement les solutions</w:t>
       </w:r>
       <w:r>
         <w:rPr>
@@ -16511,92 +15906,8 @@
           <w:lang w:val="fr-CH"/>
         </w:rPr>
       </w:pPr>
-      <w:r>
-        <w:rPr>
-          <w:lang w:val="fr-CH"/>
-        </w:rPr>
-        <w:t>Les tests fonctionnels ont été effectués sur des libraires de traitement vid</w:t>
-      </w:r>
-      <w:r>
-        <w:rPr>
-          <w:lang w:val="fr-CH"/>
-        </w:rPr>
-        <w:t>éo et de gestion des graphiques.</w:t>
-      </w:r>
-      <w:r>
-        <w:rPr>
-          <w:lang w:val="fr-CH"/>
-        </w:rPr>
-        <w:t xml:space="preserve"> JavaCV</w:t>
-      </w:r>
-      <w:r>
-        <w:rPr>
-          <w:lang w:val="fr-CH"/>
-        </w:rPr>
-        <w:t>, wrapper Java pour OpenCV et FFMpeg,</w:t>
-      </w:r>
-      <w:r>
-        <w:rPr>
-          <w:lang w:val="fr-CH"/>
-        </w:rPr>
-        <w:t xml:space="preserve"> ainsi </w:t>
-      </w:r>
-      <w:r>
-        <w:rPr>
-          <w:lang w:val="fr-CH"/>
-        </w:rPr>
-        <w:t>que JFreeChart ont été retenues.</w:t>
-      </w:r>
-      <w:r>
-        <w:rPr>
-          <w:lang w:val="fr-CH"/>
-        </w:rPr>
-        <w:t xml:space="preserve"> </w:t>
-      </w:r>
-      <w:r>
-        <w:rPr>
-          <w:lang w:val="fr-CH"/>
-        </w:rPr>
-        <w:t>Ces librairies</w:t>
-      </w:r>
-      <w:r>
-        <w:rPr>
-          <w:lang w:val="fr-CH"/>
-        </w:rPr>
-        <w:t xml:space="preserve"> offrent des outils efficaces</w:t>
-      </w:r>
-      <w:r>
-        <w:rPr>
-          <w:lang w:val="fr-CH"/>
-        </w:rPr>
-        <w:t xml:space="preserve"> et documentés</w:t>
-      </w:r>
-      <w:r>
-        <w:rPr>
-          <w:lang w:val="fr-CH"/>
-        </w:rPr>
-        <w:t xml:space="preserve"> sans avoir à compliquer le projet.</w:t>
-      </w:r>
-    </w:p>
-    <w:p>
-      <w:pPr>
-        <w:rPr>
-          <w:lang w:val="fr-CH"/>
-        </w:rPr>
-      </w:pPr>
-      <w:r>
-        <w:rPr>
-          <w:lang w:val="fr-CH"/>
-        </w:rPr>
-        <w:t xml:space="preserve">Le projet tel qu’il est conçu sera à même de répondre aux objectifs qui lui ont été soumis, et disposera d’une évolutivité qui permettra de perfectionner certains points ou d’implémenter l’étude d’autres formes de mouvements, comme une trajectoire parabolique par exemple. </w:t>
-      </w:r>
-    </w:p>
-    <w:p>
-      <w:pPr>
-        <w:rPr>
-          <w:lang w:val="fr-CH"/>
-        </w:rPr>
-      </w:pPr>
+      <w:bookmarkStart w:id="32" w:name="_GoBack"/>
+      <w:bookmarkEnd w:id="32"/>
     </w:p>
     <w:sectPr>
       <w:pgSz w:w="12240" w:h="15840"/>
@@ -18441,7 +17752,7 @@
         <w:rFonts w:ascii="Symbol" w:hAnsi="Symbol" w:hint="default"/>
       </w:rPr>
     </w:lvl>
-    <w:lvl w:ilvl="1" w:tplc="100C0003" w:tentative="1">
+    <w:lvl w:ilvl="1" w:tplc="100C0003">
       <w:start w:val="1"/>
       <w:numFmt w:val="bullet"/>
       <w:lvlText w:val="o"/>
@@ -18991,6 +18302,118 @@
     </w:lvl>
   </w:abstractNum>
   <w:abstractNum w:abstractNumId="20">
+    <w:nsid w:val="684E5319"/>
+    <w:multiLevelType w:val="hybridMultilevel"/>
+    <w:tmpl w:val="7898DECA"/>
+    <w:lvl w:ilvl="0" w:tplc="B11E70A8">
+      <w:numFmt w:val="bullet"/>
+      <w:lvlText w:val="-"/>
+      <w:lvlJc w:val="left"/>
+      <w:pPr>
+        <w:ind w:left="720" w:hanging="360"/>
+      </w:pPr>
+      <w:rPr>
+        <w:rFonts w:ascii="Calibri" w:eastAsiaTheme="minorHAnsi" w:hAnsi="Calibri" w:cstheme="minorBidi" w:hint="default"/>
+      </w:rPr>
+    </w:lvl>
+    <w:lvl w:ilvl="1" w:tplc="100C0003">
+      <w:start w:val="1"/>
+      <w:numFmt w:val="bullet"/>
+      <w:lvlText w:val="o"/>
+      <w:lvlJc w:val="left"/>
+      <w:pPr>
+        <w:ind w:left="1440" w:hanging="360"/>
+      </w:pPr>
+      <w:rPr>
+        <w:rFonts w:ascii="Courier New" w:hAnsi="Courier New" w:cs="Courier New" w:hint="default"/>
+      </w:rPr>
+    </w:lvl>
+    <w:lvl w:ilvl="2" w:tplc="100C0005">
+      <w:start w:val="1"/>
+      <w:numFmt w:val="bullet"/>
+      <w:lvlText w:val=""/>
+      <w:lvlJc w:val="left"/>
+      <w:pPr>
+        <w:ind w:left="2160" w:hanging="360"/>
+      </w:pPr>
+      <w:rPr>
+        <w:rFonts w:ascii="Wingdings" w:hAnsi="Wingdings" w:hint="default"/>
+      </w:rPr>
+    </w:lvl>
+    <w:lvl w:ilvl="3" w:tplc="100C0001" w:tentative="1">
+      <w:start w:val="1"/>
+      <w:numFmt w:val="bullet"/>
+      <w:lvlText w:val=""/>
+      <w:lvlJc w:val="left"/>
+      <w:pPr>
+        <w:ind w:left="2880" w:hanging="360"/>
+      </w:pPr>
+      <w:rPr>
+        <w:rFonts w:ascii="Symbol" w:hAnsi="Symbol" w:hint="default"/>
+      </w:rPr>
+    </w:lvl>
+    <w:lvl w:ilvl="4" w:tplc="100C0003" w:tentative="1">
+      <w:start w:val="1"/>
+      <w:numFmt w:val="bullet"/>
+      <w:lvlText w:val="o"/>
+      <w:lvlJc w:val="left"/>
+      <w:pPr>
+        <w:ind w:left="3600" w:hanging="360"/>
+      </w:pPr>
+      <w:rPr>
+        <w:rFonts w:ascii="Courier New" w:hAnsi="Courier New" w:cs="Courier New" w:hint="default"/>
+      </w:rPr>
+    </w:lvl>
+    <w:lvl w:ilvl="5" w:tplc="100C0005" w:tentative="1">
+      <w:start w:val="1"/>
+      <w:numFmt w:val="bullet"/>
+      <w:lvlText w:val=""/>
+      <w:lvlJc w:val="left"/>
+      <w:pPr>
+        <w:ind w:left="4320" w:hanging="360"/>
+      </w:pPr>
+      <w:rPr>
+        <w:rFonts w:ascii="Wingdings" w:hAnsi="Wingdings" w:hint="default"/>
+      </w:rPr>
+    </w:lvl>
+    <w:lvl w:ilvl="6" w:tplc="100C0001" w:tentative="1">
+      <w:start w:val="1"/>
+      <w:numFmt w:val="bullet"/>
+      <w:lvlText w:val=""/>
+      <w:lvlJc w:val="left"/>
+      <w:pPr>
+        <w:ind w:left="5040" w:hanging="360"/>
+      </w:pPr>
+      <w:rPr>
+        <w:rFonts w:ascii="Symbol" w:hAnsi="Symbol" w:hint="default"/>
+      </w:rPr>
+    </w:lvl>
+    <w:lvl w:ilvl="7" w:tplc="100C0003" w:tentative="1">
+      <w:start w:val="1"/>
+      <w:numFmt w:val="bullet"/>
+      <w:lvlText w:val="o"/>
+      <w:lvlJc w:val="left"/>
+      <w:pPr>
+        <w:ind w:left="5760" w:hanging="360"/>
+      </w:pPr>
+      <w:rPr>
+        <w:rFonts w:ascii="Courier New" w:hAnsi="Courier New" w:cs="Courier New" w:hint="default"/>
+      </w:rPr>
+    </w:lvl>
+    <w:lvl w:ilvl="8" w:tplc="100C0005" w:tentative="1">
+      <w:start w:val="1"/>
+      <w:numFmt w:val="bullet"/>
+      <w:lvlText w:val=""/>
+      <w:lvlJc w:val="left"/>
+      <w:pPr>
+        <w:ind w:left="6480" w:hanging="360"/>
+      </w:pPr>
+      <w:rPr>
+        <w:rFonts w:ascii="Wingdings" w:hAnsi="Wingdings" w:hint="default"/>
+      </w:rPr>
+    </w:lvl>
+  </w:abstractNum>
+  <w:abstractNum w:abstractNumId="21">
     <w:nsid w:val="6CEA17A8"/>
     <w:multiLevelType w:val="hybridMultilevel"/>
     <w:tmpl w:val="5AA603CA"/>
@@ -19103,7 +18526,7 @@
       </w:rPr>
     </w:lvl>
   </w:abstractNum>
-  <w:abstractNum w:abstractNumId="21">
+  <w:abstractNum w:abstractNumId="22">
     <w:nsid w:val="6D0360DD"/>
     <w:multiLevelType w:val="multilevel"/>
     <w:tmpl w:val="4F56202E"/>
@@ -19251,7 +18674,7 @@
       </w:rPr>
     </w:lvl>
   </w:abstractNum>
-  <w:abstractNum w:abstractNumId="22">
+  <w:abstractNum w:abstractNumId="23">
     <w:nsid w:val="7EDE5CB1"/>
     <w:multiLevelType w:val="hybridMultilevel"/>
     <w:tmpl w:val="1A86F374"/>
@@ -19401,7 +18824,7 @@
     <w:abstractNumId w:val="4"/>
   </w:num>
   <w:num w:numId="13">
-    <w:abstractNumId w:val="21"/>
+    <w:abstractNumId w:val="22"/>
   </w:num>
   <w:num w:numId="14">
     <w:abstractNumId w:val="7"/>
@@ -19437,7 +18860,7 @@
     <w:abstractNumId w:val="12"/>
   </w:num>
   <w:num w:numId="25">
-    <w:abstractNumId w:val="22"/>
+    <w:abstractNumId w:val="23"/>
   </w:num>
   <w:num w:numId="26">
     <w:abstractNumId w:val="3"/>
@@ -19449,7 +18872,7 @@
     <w:abstractNumId w:val="5"/>
   </w:num>
   <w:num w:numId="29">
-    <w:abstractNumId w:val="20"/>
+    <w:abstractNumId w:val="21"/>
   </w:num>
   <w:num w:numId="30">
     <w:abstractNumId w:val="9"/>
@@ -19465,6 +18888,9 @@
   </w:num>
   <w:num w:numId="34">
     <w:abstractNumId w:val="10"/>
+  </w:num>
+  <w:num w:numId="35">
+    <w:abstractNumId w:val="20"/>
   </w:num>
 </w:numbering>
 </file>
@@ -20966,7 +20392,7 @@
 </file>
 
 <file path=customXml/itemProps2.xml><?xml version="1.0" encoding="utf-8"?>
-<ds:datastoreItem xmlns:ds="http://schemas.openxmlformats.org/officeDocument/2006/customXml" ds:itemID="{8EC52E1A-A194-43BD-BC1A-F85C4F640802}">
+<ds:datastoreItem xmlns:ds="http://schemas.openxmlformats.org/officeDocument/2006/customXml" ds:itemID="{613B04CA-1922-43E4-9520-0E7BAFC67386}">
   <ds:schemaRefs>
     <ds:schemaRef ds:uri="http://schemas.openxmlformats.org/officeDocument/2006/bibliography"/>
   </ds:schemaRefs>

</xml_diff>